<commit_message>
updated Word file :sunglasses:
</commit_message>
<xml_diff>
--- a/csf2223-report-lab1.docx
+++ b/csf2223-report-lab1.docx
@@ -151,8 +151,14 @@
     <w:p>
       <w:pPr>
         <w:pStyle w:val="Title"/>
-      </w:pPr>
-      <w:r>
+        <w:rPr>
+          <w:lang w:val="pt-PT"/>
+        </w:rPr>
+      </w:pPr>
+      <w:r>
+        <w:rPr>
+          <w:lang w:val="pt-PT"/>
+        </w:rPr>
         <w:t>Digital Forensics Report</w:t>
       </w:r>
     </w:p>
@@ -163,6 +169,7 @@
           <w:rFonts w:asciiTheme="majorHAnsi" w:hAnsiTheme="majorHAnsi"/>
           <w:b/>
           <w:sz w:val="22"/>
+          <w:lang w:val="pt-PT"/>
         </w:rPr>
       </w:pPr>
       <w:r>
@@ -170,6 +177,7 @@
           <w:rFonts w:asciiTheme="majorHAnsi" w:hAnsiTheme="majorHAnsi"/>
           <w:b/>
           <w:sz w:val="22"/>
+          <w:lang w:val="pt-PT"/>
         </w:rPr>
         <w:t>Author</w:t>
       </w:r>
@@ -178,6 +186,7 @@
           <w:rFonts w:asciiTheme="majorHAnsi" w:hAnsiTheme="majorHAnsi"/>
           <w:b/>
           <w:sz w:val="22"/>
+          <w:lang w:val="pt-PT"/>
         </w:rPr>
         <w:t>s</w:t>
       </w:r>
@@ -219,6 +228,15 @@
         </w:rPr>
         <w:t>st</w:t>
       </w:r>
+      <w:r>
+        <w:rPr>
+          <w:rFonts w:asciiTheme="majorHAnsi" w:hAnsiTheme="majorHAnsi"/>
+          <w:b/>
+          <w:sz w:val="22"/>
+          <w:lang w:val="pt-PT"/>
+        </w:rPr>
+        <w:t>195579</w:t>
+      </w:r>
     </w:p>
     <w:p>
       <w:pPr>
@@ -256,6 +274,15 @@
           <w:lang w:val="pt-PT"/>
         </w:rPr>
         <w:t>st</w:t>
+      </w:r>
+      <w:r>
+        <w:rPr>
+          <w:rFonts w:asciiTheme="majorHAnsi" w:hAnsiTheme="majorHAnsi"/>
+          <w:b/>
+          <w:sz w:val="22"/>
+          <w:lang w:val="pt-PT"/>
+        </w:rPr>
+        <w:t>195641</w:t>
       </w:r>
     </w:p>
     <w:p>
@@ -527,19 +554,7 @@
         <w:t>-S</w:t>
       </w:r>
       <w:r>
-        <w:t xml:space="preserve">ignificant </w:t>
-      </w:r>
-      <w:r>
-        <w:t xml:space="preserve">green bits </w:t>
-      </w:r>
-      <w:r>
-        <w:t xml:space="preserve">were hiding </w:t>
-      </w:r>
-      <w:r>
-        <w:t>a jpg image</w:t>
-      </w:r>
-      <w:r>
-        <w:t>.</w:t>
+        <w:t>ignificant green bits were hiding a jpg image.</w:t>
       </w:r>
     </w:p>
     <w:p>
@@ -677,42 +692,7 @@
           <w:sz w:val="22"/>
           <w:szCs w:val="28"/>
         </w:rPr>
-        <w:t xml:space="preserve">. After extracting the </w:t>
-      </w:r>
-      <w:r>
-        <w:rPr>
-          <w:sz w:val="22"/>
-          <w:szCs w:val="28"/>
-        </w:rPr>
-        <w:t>6 L</w:t>
-      </w:r>
-      <w:r>
-        <w:rPr>
-          <w:sz w:val="22"/>
-          <w:szCs w:val="28"/>
-        </w:rPr>
-        <w:t>east-</w:t>
-      </w:r>
-      <w:r>
-        <w:rPr>
-          <w:sz w:val="22"/>
-          <w:szCs w:val="28"/>
-        </w:rPr>
-        <w:t>S</w:t>
-      </w:r>
-      <w:r>
-        <w:rPr>
-          <w:sz w:val="22"/>
-          <w:szCs w:val="28"/>
-        </w:rPr>
-        <w:t>ignificant</w:t>
-      </w:r>
-      <w:r>
-        <w:rPr>
-          <w:sz w:val="22"/>
-          <w:szCs w:val="28"/>
-        </w:rPr>
-        <w:t xml:space="preserve"> red bits</w:t>
+        <w:t>. After extracting the 6 Least-Significant red bits</w:t>
       </w:r>
       <w:r>
         <w:rPr>
@@ -921,12 +901,13 @@
       </w:pPr>
       <w:r>
         <w:rPr>
+          <w:noProof/>
           <w:sz w:val="22"/>
           <w:szCs w:val="28"/>
         </w:rPr>
         <w:lastRenderedPageBreak/>
         <w:drawing>
-          <wp:anchor distT="0" distB="0" distL="114300" distR="114300" simplePos="0" relativeHeight="251661312" behindDoc="0" locked="0" layoutInCell="1" allowOverlap="1" wp14:anchorId="3C19E81A" wp14:editId="4B7C74D0">
+          <wp:anchor distT="0" distB="0" distL="114300" distR="114300" simplePos="0" relativeHeight="251661312" behindDoc="0" locked="0" layoutInCell="1" allowOverlap="1" wp14:anchorId="3C19E81A" wp14:editId="130686F3">
             <wp:simplePos x="0" y="0"/>
             <wp:positionH relativeFrom="margin">
               <wp:align>center</wp:align>
@@ -1223,6 +1204,200 @@
           <w:szCs w:val="28"/>
         </w:rPr>
       </w:pPr>
+      <w:r>
+        <w:rPr>
+          <w:sz w:val="22"/>
+          <w:szCs w:val="28"/>
+        </w:rPr>
+        <w:drawing>
+          <wp:anchor distT="0" distB="0" distL="114300" distR="114300" simplePos="0" relativeHeight="251662336" behindDoc="0" locked="0" layoutInCell="1" allowOverlap="1" wp14:anchorId="352DCEB7" wp14:editId="43CB4ED0">
+            <wp:simplePos x="0" y="0"/>
+            <wp:positionH relativeFrom="margin">
+              <wp:posOffset>1376045</wp:posOffset>
+            </wp:positionH>
+            <wp:positionV relativeFrom="paragraph">
+              <wp:posOffset>5127625</wp:posOffset>
+            </wp:positionV>
+            <wp:extent cx="3436620" cy="2571115"/>
+            <wp:effectExtent l="0" t="0" r="0" b="635"/>
+            <wp:wrapTopAndBottom/>
+            <wp:docPr id="3" name="Picture 3" descr="A person wearing a suit and tie&#10;&#10;Description automatically generated"/>
+            <wp:cNvGraphicFramePr>
+              <a:graphicFrameLocks xmlns:a="http://schemas.openxmlformats.org/drawingml/2006/main" noChangeAspect="1"/>
+            </wp:cNvGraphicFramePr>
+            <a:graphic xmlns:a="http://schemas.openxmlformats.org/drawingml/2006/main">
+              <a:graphicData uri="http://schemas.openxmlformats.org/drawingml/2006/picture">
+                <pic:pic xmlns:pic="http://schemas.openxmlformats.org/drawingml/2006/picture">
+                  <pic:nvPicPr>
+                    <pic:cNvPr id="3" name="Picture 3" descr="A person wearing a suit and tie&#10;&#10;Description automatically generated"/>
+                    <pic:cNvPicPr/>
+                  </pic:nvPicPr>
+                  <pic:blipFill>
+                    <a:blip r:embed="rId14"/>
+                    <a:stretch>
+                      <a:fillRect/>
+                    </a:stretch>
+                  </pic:blipFill>
+                  <pic:spPr>
+                    <a:xfrm>
+                      <a:off x="0" y="0"/>
+                      <a:ext cx="3436620" cy="2571115"/>
+                    </a:xfrm>
+                    <a:prstGeom prst="rect">
+                      <a:avLst/>
+                    </a:prstGeom>
+                  </pic:spPr>
+                </pic:pic>
+              </a:graphicData>
+            </a:graphic>
+            <wp14:sizeRelH relativeFrom="page">
+              <wp14:pctWidth>0</wp14:pctWidth>
+            </wp14:sizeRelH>
+            <wp14:sizeRelV relativeFrom="page">
+              <wp14:pctHeight>0</wp14:pctHeight>
+            </wp14:sizeRelV>
+          </wp:anchor>
+        </w:drawing>
+      </w:r>
+      <w:r>
+        <w:rPr>
+          <w:sz w:val="22"/>
+          <w:szCs w:val="28"/>
+        </w:rPr>
+        <w:t xml:space="preserve">Before discovering the artifact in the Golf </w:t>
+      </w:r>
+      <w:proofErr w:type="gramStart"/>
+      <w:r>
+        <w:rPr>
+          <w:sz w:val="22"/>
+          <w:szCs w:val="28"/>
+        </w:rPr>
+        <w:t>file</w:t>
+      </w:r>
+      <w:proofErr w:type="gramEnd"/>
+      <w:r>
+        <w:rPr>
+          <w:sz w:val="22"/>
+          <w:szCs w:val="28"/>
+        </w:rPr>
+        <w:t xml:space="preserve"> we also ran the </w:t>
+      </w:r>
+      <w:proofErr w:type="spellStart"/>
+      <w:r>
+        <w:rPr>
+          <w:sz w:val="22"/>
+          <w:szCs w:val="28"/>
+        </w:rPr>
+        <w:t>exiftool</w:t>
+      </w:r>
+      <w:proofErr w:type="spellEnd"/>
+      <w:r>
+        <w:rPr>
+          <w:sz w:val="22"/>
+          <w:szCs w:val="28"/>
+        </w:rPr>
+        <w:t xml:space="preserve"> on </w:t>
+      </w:r>
+      <w:proofErr w:type="gramStart"/>
+      <w:r>
+        <w:rPr>
+          <w:sz w:val="22"/>
+          <w:szCs w:val="28"/>
+        </w:rPr>
+        <w:t xml:space="preserve">the </w:t>
+      </w:r>
+      <w:r>
+        <w:rPr>
+          <w:b/>
+          <w:bCs/>
+          <w:sz w:val="22"/>
+          <w:szCs w:val="28"/>
+        </w:rPr>
+        <w:t>Sports.zip</w:t>
+      </w:r>
+      <w:proofErr w:type="gramEnd"/>
+      <w:r>
+        <w:rPr>
+          <w:sz w:val="22"/>
+          <w:szCs w:val="28"/>
+        </w:rPr>
+        <w:t xml:space="preserve">. While doing so we found a weird comment that stated </w:t>
+      </w:r>
+      <w:proofErr w:type="gramStart"/>
+      <w:r>
+        <w:rPr>
+          <w:sz w:val="22"/>
+          <w:szCs w:val="28"/>
+        </w:rPr>
+        <w:t>“ …</w:t>
+      </w:r>
+      <w:proofErr w:type="gramEnd"/>
+      <w:r>
+        <w:rPr>
+          <w:b/>
+          <w:bCs/>
+          <w:sz w:val="22"/>
+          <w:szCs w:val="28"/>
+        </w:rPr>
+        <w:t>BuzzAldrin.mov</w:t>
+      </w:r>
+      <w:r>
+        <w:rPr>
+          <w:sz w:val="22"/>
+          <w:szCs w:val="28"/>
+        </w:rPr>
+        <w:t xml:space="preserve">…”, but there were no file with that name when the zip was extracted. We thought that the zip file might be somewhat corrupted and to try to repair it we used a repair tool from </w:t>
+      </w:r>
+      <w:proofErr w:type="spellStart"/>
+      <w:r>
+        <w:rPr>
+          <w:b/>
+          <w:bCs/>
+          <w:sz w:val="22"/>
+          <w:szCs w:val="28"/>
+        </w:rPr>
+        <w:t>WinRar</w:t>
+      </w:r>
+      <w:proofErr w:type="spellEnd"/>
+      <w:r>
+        <w:rPr>
+          <w:sz w:val="22"/>
+          <w:szCs w:val="28"/>
+        </w:rPr>
+        <w:t>. After the repair the video</w:t>
+      </w:r>
+      <w:r>
+        <w:rPr>
+          <w:sz w:val="22"/>
+          <w:szCs w:val="28"/>
+        </w:rPr>
+        <w:t xml:space="preserve"> </w:t>
+      </w:r>
+      <w:r>
+        <w:rPr>
+          <w:b/>
+          <w:bCs/>
+          <w:sz w:val="22"/>
+          <w:szCs w:val="28"/>
+        </w:rPr>
+        <w:t>BuzzAldrin.mov</w:t>
+      </w:r>
+      <w:r>
+        <w:rPr>
+          <w:b/>
+          <w:bCs/>
+          <w:sz w:val="22"/>
+          <w:szCs w:val="28"/>
+        </w:rPr>
+        <w:t xml:space="preserve"> </w:t>
+      </w:r>
+      <w:r>
+        <w:rPr>
+          <w:sz w:val="22"/>
+          <w:szCs w:val="28"/>
+        </w:rPr>
+        <w:t>was found among the other files.</w:t>
+      </w:r>
     </w:p>
     <w:p>
       <w:pPr>
@@ -1231,6 +1406,233 @@
           <w:szCs w:val="28"/>
         </w:rPr>
       </w:pPr>
+      <w:proofErr w:type="gramStart"/>
+      <w:r>
+        <w:rPr>
+          <w:sz w:val="22"/>
+          <w:szCs w:val="28"/>
+        </w:rPr>
+        <w:lastRenderedPageBreak/>
+        <w:t>Lastly</w:t>
+      </w:r>
+      <w:proofErr w:type="gramEnd"/>
+      <w:r>
+        <w:rPr>
+          <w:sz w:val="22"/>
+          <w:szCs w:val="28"/>
+        </w:rPr>
+        <w:t xml:space="preserve"> we tried to understand how to decrypt </w:t>
+      </w:r>
+      <w:proofErr w:type="gramStart"/>
+      <w:r>
+        <w:rPr>
+          <w:sz w:val="22"/>
+          <w:szCs w:val="28"/>
+        </w:rPr>
+        <w:t xml:space="preserve">the </w:t>
+      </w:r>
+      <w:r>
+        <w:rPr>
+          <w:b/>
+          <w:bCs/>
+          <w:sz w:val="22"/>
+          <w:szCs w:val="28"/>
+        </w:rPr>
+        <w:t>Corrupted.pdf</w:t>
+      </w:r>
+      <w:proofErr w:type="gramEnd"/>
+      <w:r>
+        <w:rPr>
+          <w:b/>
+          <w:bCs/>
+          <w:sz w:val="22"/>
+          <w:szCs w:val="28"/>
+        </w:rPr>
+        <w:t xml:space="preserve">. </w:t>
+      </w:r>
+      <w:r>
+        <w:rPr>
+          <w:sz w:val="22"/>
+          <w:szCs w:val="28"/>
+        </w:rPr>
+        <w:t xml:space="preserve">We ran the </w:t>
+      </w:r>
+      <w:proofErr w:type="spellStart"/>
+      <w:proofErr w:type="gramStart"/>
+      <w:r>
+        <w:rPr>
+          <w:sz w:val="22"/>
+          <w:szCs w:val="28"/>
+        </w:rPr>
+        <w:t>exiftool</w:t>
+      </w:r>
+      <w:proofErr w:type="spellEnd"/>
+      <w:proofErr w:type="gramEnd"/>
+      <w:r>
+        <w:rPr>
+          <w:sz w:val="22"/>
+          <w:szCs w:val="28"/>
+        </w:rPr>
+        <w:t xml:space="preserve"> but we didn’t find anything out of ordinary. We then opted to see what the data looked like, </w:t>
+      </w:r>
+      <w:r>
+        <w:rPr>
+          <w:sz w:val="22"/>
+          <w:szCs w:val="28"/>
+        </w:rPr>
+        <w:t xml:space="preserve">doing an </w:t>
+      </w:r>
+      <w:proofErr w:type="spellStart"/>
+      <w:r>
+        <w:rPr>
+          <w:sz w:val="22"/>
+          <w:szCs w:val="28"/>
+        </w:rPr>
+        <w:t>hexdump</w:t>
+      </w:r>
+      <w:proofErr w:type="spellEnd"/>
+      <w:r>
+        <w:rPr>
+          <w:sz w:val="22"/>
+          <w:szCs w:val="28"/>
+        </w:rPr>
+        <w:t xml:space="preserve"> we found ourselves with a string (and encrypted). There was nothing we could get from the </w:t>
+      </w:r>
+      <w:proofErr w:type="gramStart"/>
+      <w:r>
+        <w:rPr>
+          <w:sz w:val="22"/>
+          <w:szCs w:val="28"/>
+        </w:rPr>
+        <w:t>header</w:t>
+      </w:r>
+      <w:proofErr w:type="gramEnd"/>
+      <w:r>
+        <w:rPr>
+          <w:sz w:val="22"/>
+          <w:szCs w:val="28"/>
+        </w:rPr>
+        <w:t xml:space="preserve"> so we looked for some </w:t>
+      </w:r>
+      <w:proofErr w:type="gramStart"/>
+      <w:r>
+        <w:rPr>
+          <w:sz w:val="22"/>
+          <w:szCs w:val="28"/>
+        </w:rPr>
+        <w:t>clue</w:t>
+      </w:r>
+      <w:proofErr w:type="gramEnd"/>
+      <w:r>
+        <w:rPr>
+          <w:sz w:val="22"/>
+          <w:szCs w:val="28"/>
+        </w:rPr>
+        <w:t xml:space="preserve"> on the footer. The only clue was that instead of an EOF there was a “</w:t>
+      </w:r>
+      <w:r>
+        <w:rPr>
+          <w:b/>
+          <w:bCs/>
+          <w:sz w:val="22"/>
+          <w:szCs w:val="28"/>
+        </w:rPr>
+        <w:t>==</w:t>
+      </w:r>
+      <w:r>
+        <w:rPr>
+          <w:sz w:val="22"/>
+          <w:szCs w:val="28"/>
+        </w:rPr>
+        <w:t xml:space="preserve">”, </w:t>
+      </w:r>
+      <w:proofErr w:type="gramStart"/>
+      <w:r>
+        <w:rPr>
+          <w:sz w:val="22"/>
+          <w:szCs w:val="28"/>
+        </w:rPr>
+        <w:t>this two symbols</w:t>
+      </w:r>
+      <w:proofErr w:type="gramEnd"/>
+      <w:r>
+        <w:rPr>
+          <w:sz w:val="22"/>
+          <w:szCs w:val="28"/>
+        </w:rPr>
+        <w:t xml:space="preserve"> together made us recall a well-known encrypt method</w:t>
+      </w:r>
+      <w:r>
+        <w:rPr>
+          <w:sz w:val="22"/>
+          <w:szCs w:val="28"/>
+        </w:rPr>
+        <w:t xml:space="preserve">, </w:t>
+      </w:r>
+      <w:r>
+        <w:rPr>
+          <w:b/>
+          <w:bCs/>
+          <w:sz w:val="22"/>
+          <w:szCs w:val="28"/>
+        </w:rPr>
+        <w:t>base64</w:t>
+      </w:r>
+      <w:r>
+        <w:rPr>
+          <w:sz w:val="22"/>
+          <w:szCs w:val="28"/>
+        </w:rPr>
+        <w:t>.</w:t>
+      </w:r>
+      <w:r>
+        <w:rPr>
+          <w:sz w:val="22"/>
+          <w:szCs w:val="28"/>
+        </w:rPr>
+        <w:t xml:space="preserve"> Using the command “</w:t>
+      </w:r>
+      <w:r>
+        <w:rPr>
+          <w:i/>
+          <w:iCs/>
+          <w:sz w:val="22"/>
+          <w:szCs w:val="28"/>
+        </w:rPr>
+        <w:t xml:space="preserve">less Corrupted.pdf| base64 --decode &gt; </w:t>
+      </w:r>
+      <w:proofErr w:type="spellStart"/>
+      <w:r>
+        <w:rPr>
+          <w:i/>
+          <w:iCs/>
+          <w:sz w:val="22"/>
+          <w:szCs w:val="28"/>
+        </w:rPr>
+        <w:t>Corrupted.bin</w:t>
+      </w:r>
+      <w:proofErr w:type="spellEnd"/>
+      <w:r>
+        <w:rPr>
+          <w:sz w:val="22"/>
+          <w:szCs w:val="28"/>
+        </w:rPr>
+        <w:t xml:space="preserve">” on the terminal </w:t>
+      </w:r>
+      <w:r>
+        <w:rPr>
+          <w:sz w:val="22"/>
+          <w:szCs w:val="28"/>
+        </w:rPr>
+        <w:t>we obtained the decoded version</w:t>
+      </w:r>
+      <w:r>
+        <w:rPr>
+          <w:sz w:val="22"/>
+          <w:szCs w:val="28"/>
+        </w:rPr>
+        <w:t xml:space="preserve"> (binary).</w:t>
+      </w:r>
     </w:p>
     <w:p>
       <w:pPr>
@@ -1239,6 +1641,298 @@
           <w:szCs w:val="28"/>
         </w:rPr>
       </w:pPr>
+      <w:r>
+        <w:rPr>
+          <w:sz w:val="22"/>
+          <w:szCs w:val="28"/>
+        </w:rPr>
+        <w:t xml:space="preserve">We </w:t>
+      </w:r>
+      <w:proofErr w:type="spellStart"/>
+      <w:r>
+        <w:rPr>
+          <w:sz w:val="22"/>
+          <w:szCs w:val="28"/>
+        </w:rPr>
+        <w:t>hexdumped</w:t>
+      </w:r>
+      <w:proofErr w:type="spellEnd"/>
+      <w:r>
+        <w:rPr>
+          <w:sz w:val="22"/>
+          <w:szCs w:val="28"/>
+        </w:rPr>
+        <w:t xml:space="preserve"> once again to see what was in the new evidence. The header of the file had a </w:t>
+      </w:r>
+      <w:r>
+        <w:rPr>
+          <w:b/>
+          <w:bCs/>
+          <w:sz w:val="22"/>
+          <w:szCs w:val="28"/>
+        </w:rPr>
+        <w:t xml:space="preserve">tiny </w:t>
+      </w:r>
+      <w:proofErr w:type="spellStart"/>
+      <w:r>
+        <w:rPr>
+          <w:b/>
+          <w:bCs/>
+          <w:sz w:val="22"/>
+          <w:szCs w:val="28"/>
+        </w:rPr>
+        <w:t>url</w:t>
+      </w:r>
+      <w:proofErr w:type="spellEnd"/>
+      <w:r>
+        <w:rPr>
+          <w:sz w:val="22"/>
+          <w:szCs w:val="28"/>
+        </w:rPr>
+        <w:t xml:space="preserve"> (</w:t>
+      </w:r>
+      <w:hyperlink r:id="rId15" w:history="1">
+        <w:r>
+          <w:rPr>
+            <w:rStyle w:val="Hyperlink"/>
+            <w:sz w:val="22"/>
+            <w:szCs w:val="28"/>
+          </w:rPr>
+          <w:t>http://tiny.cc/7o2d6LuDVNSd</w:t>
+        </w:r>
+      </w:hyperlink>
+      <w:r>
+        <w:rPr>
+          <w:sz w:val="22"/>
+          <w:szCs w:val="28"/>
+        </w:rPr>
+        <w:t xml:space="preserve">) </w:t>
+      </w:r>
+      <w:r>
+        <w:rPr>
+          <w:sz w:val="22"/>
+          <w:szCs w:val="28"/>
+        </w:rPr>
+        <w:t xml:space="preserve">that lead us to a </w:t>
+      </w:r>
+      <w:proofErr w:type="spellStart"/>
+      <w:r>
+        <w:rPr>
+          <w:sz w:val="22"/>
+          <w:szCs w:val="28"/>
+        </w:rPr>
+        <w:t>dropbox</w:t>
+      </w:r>
+      <w:proofErr w:type="spellEnd"/>
+      <w:r>
+        <w:rPr>
+          <w:sz w:val="22"/>
+          <w:szCs w:val="28"/>
+        </w:rPr>
+        <w:t xml:space="preserve"> file called </w:t>
+      </w:r>
+      <w:r>
+        <w:rPr>
+          <w:b/>
+          <w:bCs/>
+          <w:sz w:val="22"/>
+          <w:szCs w:val="28"/>
+        </w:rPr>
+        <w:t>tool</w:t>
+      </w:r>
+      <w:r>
+        <w:rPr>
+          <w:b/>
+          <w:bCs/>
+          <w:sz w:val="22"/>
+          <w:szCs w:val="28"/>
+        </w:rPr>
+        <w:t xml:space="preserve">. </w:t>
+      </w:r>
+      <w:r>
+        <w:rPr>
+          <w:sz w:val="22"/>
+          <w:szCs w:val="28"/>
+        </w:rPr>
+        <w:t>We</w:t>
+      </w:r>
+      <w:r>
+        <w:rPr>
+          <w:sz w:val="22"/>
+          <w:szCs w:val="28"/>
+        </w:rPr>
+        <w:t xml:space="preserve"> r</w:t>
+      </w:r>
+      <w:r>
+        <w:rPr>
+          <w:sz w:val="22"/>
+          <w:szCs w:val="28"/>
+        </w:rPr>
+        <w:t xml:space="preserve">an the </w:t>
+      </w:r>
+      <w:r>
+        <w:rPr>
+          <w:sz w:val="22"/>
+          <w:szCs w:val="28"/>
+        </w:rPr>
+        <w:t xml:space="preserve">file </w:t>
+      </w:r>
+      <w:proofErr w:type="gramStart"/>
+      <w:r>
+        <w:rPr>
+          <w:sz w:val="22"/>
+          <w:szCs w:val="28"/>
+        </w:rPr>
+        <w:t xml:space="preserve">tool, </w:t>
+      </w:r>
+      <w:r>
+        <w:rPr>
+          <w:sz w:val="22"/>
+          <w:szCs w:val="28"/>
+        </w:rPr>
+        <w:t>and</w:t>
+      </w:r>
+      <w:proofErr w:type="gramEnd"/>
+      <w:r>
+        <w:rPr>
+          <w:sz w:val="22"/>
+          <w:szCs w:val="28"/>
+        </w:rPr>
+        <w:t xml:space="preserve"> </w:t>
+      </w:r>
+      <w:r>
+        <w:rPr>
+          <w:sz w:val="22"/>
+          <w:szCs w:val="28"/>
+        </w:rPr>
+        <w:t xml:space="preserve">got the output tool: </w:t>
+      </w:r>
+      <w:r>
+        <w:rPr>
+          <w:b/>
+          <w:bCs/>
+          <w:sz w:val="22"/>
+          <w:szCs w:val="28"/>
+          <w:u w:val="single"/>
+        </w:rPr>
+        <w:t>python 3.7 byte-compiled</w:t>
+      </w:r>
+      <w:r>
+        <w:rPr>
+          <w:sz w:val="22"/>
+          <w:szCs w:val="28"/>
+        </w:rPr>
+        <w:t xml:space="preserve"> which led us to know that this was a compiled python file (</w:t>
+      </w:r>
+      <w:r>
+        <w:rPr>
+          <w:b/>
+          <w:bCs/>
+          <w:sz w:val="22"/>
+          <w:szCs w:val="28"/>
+        </w:rPr>
+        <w:t>.</w:t>
+      </w:r>
+      <w:proofErr w:type="spellStart"/>
+      <w:r>
+        <w:rPr>
+          <w:b/>
+          <w:bCs/>
+          <w:sz w:val="22"/>
+          <w:szCs w:val="28"/>
+        </w:rPr>
+        <w:t>pyc</w:t>
+      </w:r>
+      <w:proofErr w:type="spellEnd"/>
+      <w:r>
+        <w:rPr>
+          <w:sz w:val="22"/>
+          <w:szCs w:val="28"/>
+        </w:rPr>
+        <w:t xml:space="preserve"> extension)</w:t>
+      </w:r>
+      <w:r>
+        <w:rPr>
+          <w:sz w:val="22"/>
+          <w:szCs w:val="28"/>
+        </w:rPr>
+        <w:t xml:space="preserve">. As we needed the actual </w:t>
+      </w:r>
+      <w:proofErr w:type="gramStart"/>
+      <w:r>
+        <w:rPr>
+          <w:sz w:val="22"/>
+          <w:szCs w:val="28"/>
+        </w:rPr>
+        <w:t>script</w:t>
+      </w:r>
+      <w:proofErr w:type="gramEnd"/>
+      <w:r>
+        <w:rPr>
+          <w:sz w:val="22"/>
+          <w:szCs w:val="28"/>
+        </w:rPr>
+        <w:t xml:space="preserve"> we created a new file named </w:t>
+      </w:r>
+      <w:r>
+        <w:rPr>
+          <w:b/>
+          <w:bCs/>
+          <w:sz w:val="22"/>
+          <w:szCs w:val="28"/>
+        </w:rPr>
+        <w:t>tool.py</w:t>
+      </w:r>
+      <w:r>
+        <w:rPr>
+          <w:sz w:val="22"/>
+          <w:szCs w:val="28"/>
+        </w:rPr>
+        <w:t xml:space="preserve"> and decompiled with the command “</w:t>
+      </w:r>
+      <w:r>
+        <w:rPr>
+          <w:i/>
+          <w:iCs/>
+          <w:sz w:val="22"/>
+          <w:szCs w:val="28"/>
+        </w:rPr>
+        <w:t xml:space="preserve">decompyle3 </w:t>
+      </w:r>
+      <w:proofErr w:type="spellStart"/>
+      <w:r>
+        <w:rPr>
+          <w:i/>
+          <w:iCs/>
+          <w:sz w:val="22"/>
+          <w:szCs w:val="28"/>
+        </w:rPr>
+        <w:t>tool.pyc</w:t>
+      </w:r>
+      <w:proofErr w:type="spellEnd"/>
+      <w:r>
+        <w:rPr>
+          <w:i/>
+          <w:iCs/>
+          <w:sz w:val="22"/>
+          <w:szCs w:val="28"/>
+        </w:rPr>
+        <w:t xml:space="preserve"> &gt; tool.py</w:t>
+      </w:r>
+      <w:r>
+        <w:rPr>
+          <w:sz w:val="22"/>
+          <w:szCs w:val="28"/>
+        </w:rPr>
+        <w:t>”</w:t>
+      </w:r>
+      <w:r>
+        <w:rPr>
+          <w:sz w:val="22"/>
+          <w:szCs w:val="28"/>
+        </w:rPr>
+        <w:t xml:space="preserve">. </w:t>
+      </w:r>
     </w:p>
     <w:p>
       <w:pPr>
@@ -1247,6 +1941,104 @@
           <w:szCs w:val="28"/>
         </w:rPr>
       </w:pPr>
+      <w:r>
+        <w:rPr>
+          <w:sz w:val="22"/>
+          <w:szCs w:val="28"/>
+        </w:rPr>
+        <w:t xml:space="preserve">Finally we only had to make a script to test out every word as a password, </w:t>
+      </w:r>
+      <w:hyperlink r:id="rId16" w:history="1">
+        <w:r>
+          <w:rPr>
+            <w:b/>
+            <w:bCs/>
+            <w:sz w:val="22"/>
+            <w:szCs w:val="28"/>
+          </w:rPr>
+          <w:t>tool_bruteforce.py</w:t>
+        </w:r>
+      </w:hyperlink>
+      <w:r>
+        <w:rPr>
+          <w:sz w:val="22"/>
+          <w:szCs w:val="28"/>
+        </w:rPr>
+        <w:t xml:space="preserve">. </w:t>
+      </w:r>
+      <w:r>
+        <w:rPr>
+          <w:sz w:val="22"/>
+          <w:szCs w:val="28"/>
+        </w:rPr>
+        <w:t xml:space="preserve">After having tested on the </w:t>
+      </w:r>
+      <w:r>
+        <w:rPr>
+          <w:b/>
+          <w:bCs/>
+          <w:sz w:val="22"/>
+          <w:szCs w:val="28"/>
+        </w:rPr>
+        <w:t>TCOS.txt</w:t>
+      </w:r>
+      <w:r>
+        <w:rPr>
+          <w:sz w:val="22"/>
+          <w:szCs w:val="28"/>
+        </w:rPr>
+        <w:t xml:space="preserve"> file without any hits, we copied the lyrics of </w:t>
+      </w:r>
+      <w:r>
+        <w:rPr>
+          <w:b/>
+          <w:bCs/>
+          <w:sz w:val="22"/>
+          <w:szCs w:val="28"/>
+        </w:rPr>
+        <w:t>Ice.mp4</w:t>
+      </w:r>
+      <w:r>
+        <w:rPr>
+          <w:sz w:val="22"/>
+          <w:szCs w:val="28"/>
+        </w:rPr>
+        <w:t xml:space="preserve"> onto a text file and then ran the script on it. By doing so, we found that the word '</w:t>
+      </w:r>
+      <w:r>
+        <w:rPr>
+          <w:b/>
+          <w:bCs/>
+          <w:sz w:val="22"/>
+          <w:szCs w:val="28"/>
+        </w:rPr>
+        <w:t>poisonous</w:t>
+      </w:r>
+      <w:r>
+        <w:rPr>
+          <w:sz w:val="22"/>
+          <w:szCs w:val="28"/>
+        </w:rPr>
+        <w:t xml:space="preserve">' was the key to decrypting the pdf file, which upon being decrypted revealed the last hidden document, a pdf file </w:t>
+      </w:r>
+      <w:hyperlink r:id="rId17" w:history="1">
+        <w:r>
+          <w:rPr>
+            <w:b/>
+            <w:bCs/>
+            <w:sz w:val="22"/>
+            <w:szCs w:val="28"/>
+          </w:rPr>
+          <w:t>Corrupted_Decrypted.pdf</w:t>
+        </w:r>
+      </w:hyperlink>
+      <w:r>
+        <w:rPr>
+          <w:sz w:val="22"/>
+          <w:szCs w:val="28"/>
+        </w:rPr>
+        <w:t>.</w:t>
+      </w:r>
     </w:p>
     <w:p>
       <w:pPr>
@@ -1255,12 +2047,68 @@
           <w:szCs w:val="28"/>
         </w:rPr>
       </w:pPr>
+      <w:r>
+        <w:rPr>
+          <w:sz w:val="22"/>
+          <w:szCs w:val="28"/>
+        </w:rPr>
+        <w:drawing>
+          <wp:anchor distT="0" distB="0" distL="114300" distR="114300" simplePos="0" relativeHeight="251663360" behindDoc="0" locked="0" layoutInCell="1" allowOverlap="1" wp14:anchorId="2FFB2A72" wp14:editId="28AB4B3B">
+            <wp:simplePos x="0" y="0"/>
+            <wp:positionH relativeFrom="margin">
+              <wp:align>center</wp:align>
+            </wp:positionH>
+            <wp:positionV relativeFrom="paragraph">
+              <wp:posOffset>292735</wp:posOffset>
+            </wp:positionV>
+            <wp:extent cx="4099560" cy="4893310"/>
+            <wp:effectExtent l="0" t="0" r="0" b="2540"/>
+            <wp:wrapTopAndBottom/>
+            <wp:docPr id="8" name="Picture 8" descr="Text, letter&#10;&#10;Description automatically generated"/>
+            <wp:cNvGraphicFramePr>
+              <a:graphicFrameLocks xmlns:a="http://schemas.openxmlformats.org/drawingml/2006/main" noChangeAspect="1"/>
+            </wp:cNvGraphicFramePr>
+            <a:graphic xmlns:a="http://schemas.openxmlformats.org/drawingml/2006/main">
+              <a:graphicData uri="http://schemas.openxmlformats.org/drawingml/2006/picture">
+                <pic:pic xmlns:pic="http://schemas.openxmlformats.org/drawingml/2006/picture">
+                  <pic:nvPicPr>
+                    <pic:cNvPr id="8" name="Picture 8" descr="Text, letter&#10;&#10;Description automatically generated"/>
+                    <pic:cNvPicPr/>
+                  </pic:nvPicPr>
+                  <pic:blipFill>
+                    <a:blip r:embed="rId18"/>
+                    <a:stretch>
+                      <a:fillRect/>
+                    </a:stretch>
+                  </pic:blipFill>
+                  <pic:spPr>
+                    <a:xfrm>
+                      <a:off x="0" y="0"/>
+                      <a:ext cx="4099560" cy="4893310"/>
+                    </a:xfrm>
+                    <a:prstGeom prst="rect">
+                      <a:avLst/>
+                    </a:prstGeom>
+                  </pic:spPr>
+                </pic:pic>
+              </a:graphicData>
+            </a:graphic>
+            <wp14:sizeRelH relativeFrom="page">
+              <wp14:pctWidth>0</wp14:pctWidth>
+            </wp14:sizeRelH>
+            <wp14:sizeRelV relativeFrom="page">
+              <wp14:pctHeight>0</wp14:pctHeight>
+            </wp14:sizeRelV>
+          </wp:anchor>
+        </w:drawing>
+      </w:r>
     </w:p>
     <w:p>
       <w:pPr>
         <w:pStyle w:val="Heading1"/>
       </w:pPr>
       <w:r>
+        <w:lastRenderedPageBreak/>
         <w:t>If you found any relevant documents, do they support Prof. Seagal's thesis that NASA's moon landing was fake? Based on these documents, suggest how Prof. Seagal explains how the moon landing event occurred and why these documents constitute ``irrefutable evidence''.</w:t>
       </w:r>
     </w:p>
@@ -1299,7 +2147,6 @@
           <w:sz w:val="22"/>
           <w:szCs w:val="28"/>
         </w:rPr>
-        <w:lastRenderedPageBreak/>
         <w:t>In the artifact obtained from the Golf file, the obtained PDF appears to be a classified document from February 1st</w:t>
       </w:r>
       <w:proofErr w:type="gramStart"/>
@@ -1544,100 +2391,115 @@
         <w:pStyle w:val="Heading1"/>
       </w:pPr>
       <w:r>
+        <w:lastRenderedPageBreak/>
         <w:t>From the analysis of all provided artifacts, what else have you learned? Present additional insights that you may have gained, e.g., about other involved stakeholders.</w:t>
+      </w:r>
+    </w:p>
+    <w:p/>
+    <w:p>
+      <w:pPr>
+        <w:suppressAutoHyphens w:val="0"/>
+        <w:spacing w:before="240" w:after="240" w:line="240" w:lineRule="auto"/>
+        <w:jc w:val="left"/>
+        <w:rPr>
+          <w:sz w:val="22"/>
+          <w:szCs w:val="28"/>
+          <w:lang w:val="pt-PT"/>
+        </w:rPr>
+      </w:pPr>
+      <w:r>
+        <w:rPr>
+          <w:sz w:val="22"/>
+          <w:szCs w:val="28"/>
+          <w:lang w:val="pt-PT"/>
+        </w:rPr>
+        <w:t>We have found that there were some involved parties in this theory. The first and most important one is former US President Richard Nixon (president at the time of the moon landing) from whom we have gathered a letter to his grandson pertaining to the fact that the moon landing was fake. The other one is Raymond Polanski who, according to the artifacts we found, directed the moon landing footage in the Nevada Filming Facility and took a picture of the event during the filming.</w:t>
       </w:r>
     </w:p>
     <w:p>
       <w:pPr>
-        <w:rPr>
-          <w:sz w:val="22"/>
-          <w:szCs w:val="28"/>
-        </w:rPr>
-      </w:pPr>
-      <w:r>
-        <w:rPr>
-          <w:sz w:val="22"/>
-          <w:szCs w:val="28"/>
-        </w:rPr>
-        <w:t xml:space="preserve">- </w:t>
-      </w:r>
-      <w:proofErr w:type="spellStart"/>
-      <w:r>
-        <w:rPr>
-          <w:sz w:val="22"/>
-          <w:szCs w:val="28"/>
-        </w:rPr>
-        <w:t>nao</w:t>
-      </w:r>
-      <w:proofErr w:type="spellEnd"/>
-      <w:r>
-        <w:rPr>
-          <w:sz w:val="22"/>
-          <w:szCs w:val="28"/>
-        </w:rPr>
-        <w:t xml:space="preserve"> algo </w:t>
-      </w:r>
-      <w:proofErr w:type="spellStart"/>
-      <w:r>
-        <w:rPr>
-          <w:sz w:val="22"/>
-          <w:szCs w:val="28"/>
-        </w:rPr>
-        <w:t>assim</w:t>
-      </w:r>
-      <w:proofErr w:type="spellEnd"/>
-      <w:r>
-        <w:rPr>
-          <w:sz w:val="22"/>
-          <w:szCs w:val="28"/>
-        </w:rPr>
-        <w:t xml:space="preserve"> </w:t>
-      </w:r>
-      <w:proofErr w:type="spellStart"/>
-      <w:r>
-        <w:rPr>
-          <w:sz w:val="22"/>
-          <w:szCs w:val="28"/>
-        </w:rPr>
-        <w:t>muito</w:t>
-      </w:r>
-      <w:proofErr w:type="spellEnd"/>
-      <w:r>
-        <w:rPr>
-          <w:sz w:val="22"/>
-          <w:szCs w:val="28"/>
-        </w:rPr>
-        <w:t xml:space="preserve"> </w:t>
-      </w:r>
-      <w:proofErr w:type="spellStart"/>
-      <w:r>
-        <w:rPr>
-          <w:sz w:val="22"/>
-          <w:szCs w:val="28"/>
-        </w:rPr>
-        <w:t>grande</w:t>
-      </w:r>
-      <w:proofErr w:type="spellEnd"/>
+        <w:suppressAutoHyphens w:val="0"/>
+        <w:spacing w:before="240" w:after="240" w:line="240" w:lineRule="auto"/>
+        <w:jc w:val="left"/>
+        <w:rPr>
+          <w:sz w:val="22"/>
+          <w:szCs w:val="28"/>
+          <w:lang w:val="pt-PT"/>
+        </w:rPr>
+      </w:pPr>
+      <w:r>
+        <w:rPr>
+          <w:sz w:val="22"/>
+          <w:szCs w:val="28"/>
+          <w:lang w:val="pt-PT"/>
+        </w:rPr>
+        <w:t xml:space="preserve">As to whether Prof. Seagal had the ability to obtain and possess such files or not, it is our belief that it’s highly unlikely he had </w:t>
+      </w:r>
+      <w:proofErr w:type="gramStart"/>
+      <w:r>
+        <w:rPr>
+          <w:sz w:val="22"/>
+          <w:szCs w:val="28"/>
+          <w:lang w:val="pt-PT"/>
+        </w:rPr>
+        <w:t>the permission</w:t>
+      </w:r>
+      <w:proofErr w:type="gramEnd"/>
+      <w:r>
+        <w:rPr>
+          <w:sz w:val="22"/>
+          <w:szCs w:val="28"/>
+          <w:lang w:val="pt-PT"/>
+        </w:rPr>
+        <w:t xml:space="preserve"> to get said files. We don’t know how he obtained these files and have no means to prove their authenticity, so </w:t>
+      </w:r>
+      <w:proofErr w:type="gramStart"/>
+      <w:r>
+        <w:rPr>
+          <w:sz w:val="22"/>
+          <w:szCs w:val="28"/>
+          <w:lang w:val="pt-PT"/>
+        </w:rPr>
+        <w:t>whether or not</w:t>
+      </w:r>
+      <w:proofErr w:type="gramEnd"/>
+      <w:r>
+        <w:rPr>
+          <w:sz w:val="22"/>
+          <w:szCs w:val="28"/>
+          <w:lang w:val="pt-PT"/>
+        </w:rPr>
+        <w:t xml:space="preserve"> they are valid in court is up to the Judge of this case.</w:t>
+      </w:r>
     </w:p>
     <w:p>
       <w:pPr>
-        <w:rPr>
-          <w:sz w:val="22"/>
-          <w:szCs w:val="28"/>
-          <w:lang w:val="pt-PT"/>
-        </w:rPr>
-      </w:pPr>
-      <w:r>
-        <w:rPr>
-          <w:sz w:val="22"/>
-          <w:szCs w:val="28"/>
-          <w:lang w:val="pt-PT"/>
-        </w:rPr>
-        <w:t>-quem sao as partes envolvidas, e como estao envolvidas</w:t>
-      </w:r>
+        <w:suppressAutoHyphens w:val="0"/>
+        <w:spacing w:before="240" w:after="240" w:line="240" w:lineRule="auto"/>
+        <w:jc w:val="left"/>
+        <w:rPr>
+          <w:sz w:val="22"/>
+          <w:szCs w:val="28"/>
+        </w:rPr>
+      </w:pPr>
     </w:p>
     <w:p>
       <w:pPr>
+        <w:pStyle w:val="Heading1"/>
+      </w:pPr>
+      <w:r>
+        <w:t>Based on your findings, suggest the next steps you would take to pursue this investigation</w:t>
+      </w:r>
+      <w:r>
+        <w:t>.</w:t>
+      </w:r>
+    </w:p>
+    <w:p/>
+    <w:p>
+      <w:pPr>
+        <w:suppressAutoHyphens w:val="0"/>
+        <w:spacing w:before="240" w:after="240" w:line="240" w:lineRule="auto"/>
+        <w:jc w:val="left"/>
         <w:rPr>
           <w:sz w:val="22"/>
           <w:szCs w:val="28"/>
@@ -1650,152 +2512,66 @@
           <w:szCs w:val="28"/>
           <w:lang w:val="pt-PT"/>
         </w:rPr>
-        <w:t>- 1 ou duas frases para cada pessoa</w:t>
+        <w:t xml:space="preserve">The first thing that should be done after obtaining these hidden artifacts is to analyze them </w:t>
+      </w:r>
+      <w:proofErr w:type="gramStart"/>
+      <w:r>
+        <w:rPr>
+          <w:sz w:val="22"/>
+          <w:szCs w:val="28"/>
+          <w:lang w:val="pt-PT"/>
+        </w:rPr>
+        <w:t>in order to</w:t>
+      </w:r>
+      <w:proofErr w:type="gramEnd"/>
+      <w:r>
+        <w:rPr>
+          <w:sz w:val="22"/>
+          <w:szCs w:val="28"/>
+          <w:lang w:val="pt-PT"/>
+        </w:rPr>
+        <w:t xml:space="preserve"> understand if they contain classified information or not.</w:t>
       </w:r>
     </w:p>
     <w:p>
       <w:pPr>
-        <w:rPr>
+        <w:suppressAutoHyphens w:val="0"/>
+        <w:spacing w:before="240" w:after="240" w:line="240" w:lineRule="auto"/>
+        <w:jc w:val="left"/>
+        <w:rPr>
+          <w:sz w:val="22"/>
+          <w:szCs w:val="28"/>
           <w:lang w:val="pt-PT"/>
         </w:rPr>
       </w:pPr>
       <w:r>
         <w:rPr>
+          <w:sz w:val="22"/>
+          <w:szCs w:val="28"/>
           <w:lang w:val="pt-PT"/>
         </w:rPr>
-        <w:lastRenderedPageBreak/>
-        <w:t>- se tinha capacidade para conseguir os ficheiros</w:t>
-      </w:r>
-      <w:r>
-        <w:rPr>
+        <w:t xml:space="preserve">After analyzing these artifacts, the forensics team should meet up and decide </w:t>
+      </w:r>
+      <w:proofErr w:type="gramStart"/>
+      <w:r>
+        <w:rPr>
+          <w:sz w:val="22"/>
+          <w:szCs w:val="28"/>
           <w:lang w:val="pt-PT"/>
         </w:rPr>
-        <w:t xml:space="preserve"> (prof seagal)</w:t>
+        <w:t>whether or not</w:t>
+      </w:r>
+      <w:proofErr w:type="gramEnd"/>
+      <w:r>
+        <w:rPr>
+          <w:sz w:val="22"/>
+          <w:szCs w:val="28"/>
+          <w:lang w:val="pt-PT"/>
+        </w:rPr>
+        <w:t xml:space="preserve"> it’s justified to ask a Judge for another search warrant in order to obtain more information that might be classified and is in the hands of Professor Seagal.</w:t>
       </w:r>
     </w:p>
-    <w:p>
-      <w:pPr>
-        <w:rPr>
-          <w:lang w:val="pt-PT"/>
-        </w:rPr>
-      </w:pPr>
-      <w:r>
-        <w:rPr>
-          <w:lang w:val="pt-PT"/>
-        </w:rPr>
-        <w:t>- a validade dos artifactos em tribunal</w:t>
-      </w:r>
-    </w:p>
-    <w:p>
-      <w:pPr>
-        <w:rPr>
-          <w:lang w:val="pt-PT"/>
-        </w:rPr>
-      </w:pPr>
-      <w:r>
-        <w:rPr>
-          <w:lang w:val="pt-PT"/>
-        </w:rPr>
-        <w:t>- se ha algum caminho para validar os artifacts</w:t>
-      </w:r>
-    </w:p>
-    <w:p>
-      <w:pPr>
-        <w:rPr>
-          <w:lang w:val="pt-PT"/>
-        </w:rPr>
-      </w:pPr>
-      <w:r>
-        <w:rPr>
-          <w:lang w:val="pt-PT"/>
-        </w:rPr>
-        <w:t>- legal network of each one</w:t>
-      </w:r>
-    </w:p>
-    <w:p>
-      <w:pPr>
-        <w:pStyle w:val="Heading1"/>
-      </w:pPr>
-      <w:r>
-        <w:t>Based on your findings, suggest the next steps you would take to pursue this investigation</w:t>
-      </w:r>
-      <w:r>
-        <w:t>.</w:t>
-      </w:r>
-    </w:p>
-    <w:p>
-      <w:r>
-        <w:t xml:space="preserve">-&gt; </w:t>
-      </w:r>
-      <w:proofErr w:type="spellStart"/>
-      <w:r>
-        <w:t>assumir</w:t>
-      </w:r>
-      <w:proofErr w:type="spellEnd"/>
-      <w:r>
-        <w:t xml:space="preserve"> que </w:t>
-      </w:r>
-      <w:proofErr w:type="spellStart"/>
-      <w:r>
-        <w:t>temos</w:t>
-      </w:r>
-      <w:proofErr w:type="spellEnd"/>
-      <w:r>
-        <w:t xml:space="preserve"> a lead</w:t>
-      </w:r>
-    </w:p>
-    <w:p>
-      <w:pPr>
-        <w:rPr>
-          <w:lang w:val="pt-PT"/>
-        </w:rPr>
-      </w:pPr>
-      <w:r>
-        <w:rPr>
-          <w:lang w:val="pt-PT"/>
-        </w:rPr>
-        <w:t>-&gt; por que caminho seguiamos (tipo validar provas/invalidar)</w:t>
-      </w:r>
-      <w:r>
-        <w:rPr>
-          <w:lang w:val="pt-PT"/>
-        </w:rPr>
-        <w:t xml:space="preserve"> </w:t>
-      </w:r>
-      <w:r>
-        <w:rPr>
-          <w:highlight w:val="yellow"/>
-          <w:lang w:val="pt-PT"/>
-        </w:rPr>
-        <w:t>(((FOI O QUE O STOR QUE SUGERIU)))</w:t>
-      </w:r>
-    </w:p>
-    <w:p>
-      <w:pPr>
-        <w:rPr>
-          <w:lang w:val="pt-PT"/>
-        </w:rPr>
-      </w:pPr>
-      <w:r>
-        <w:rPr>
-          <w:lang w:val="pt-PT"/>
-        </w:rPr>
-        <w:t>-&gt; mandatos etc (maybe, se acharmos necessario ig</w:t>
-      </w:r>
-      <w:r>
-        <w:rPr>
-          <w:lang w:val="pt-PT"/>
-        </w:rPr>
-        <w:t>)</w:t>
-      </w:r>
-    </w:p>
-    <w:p>
-      <w:pPr>
-        <w:rPr>
-          <w:lang w:val="pt-PT"/>
-        </w:rPr>
-      </w:pPr>
-    </w:p>
+    <w:p/>
     <w:p>
       <w:r>
         <w:t>Can also attach appendices, e.g., displaying relevant evidence, timelines, etc.</w:t>
@@ -1803,7 +2579,7 @@
     </w:p>
     <w:p/>
     <w:sectPr>
-      <w:footerReference w:type="default" r:id="rId14"/>
+      <w:footerReference w:type="default" r:id="rId19"/>
       <w:pgSz w:w="11906" w:h="16838"/>
       <w:pgMar w:top="1440" w:right="1080" w:bottom="1440" w:left="1080" w:header="0" w:footer="709" w:gutter="0"/>
       <w:cols w:space="720"/>
@@ -3035,6 +3811,7 @@
     <w:lsdException w:name="HTML Sample" w:semiHidden="1" w:unhideWhenUsed="1"/>
     <w:lsdException w:name="HTML Typewriter" w:semiHidden="1" w:unhideWhenUsed="1"/>
     <w:lsdException w:name="HTML Variable" w:semiHidden="1" w:unhideWhenUsed="1"/>
+    <w:lsdException w:name="Normal Table" w:semiHidden="1" w:unhideWhenUsed="1"/>
     <w:lsdException w:name="annotation subject" w:semiHidden="1" w:unhideWhenUsed="1"/>
     <w:lsdException w:name="No List" w:semiHidden="1" w:unhideWhenUsed="1"/>
     <w:lsdException w:name="Outline List 1" w:semiHidden="1" w:unhideWhenUsed="1"/>
@@ -3081,7 +3858,9 @@
     <w:lsdException w:name="Table Subtle 2" w:semiHidden="1" w:unhideWhenUsed="1"/>
     <w:lsdException w:name="Table Web 1" w:semiHidden="1" w:unhideWhenUsed="1"/>
     <w:lsdException w:name="Table Web 2" w:semiHidden="1" w:unhideWhenUsed="1"/>
+    <w:lsdException w:name="Table Web 3" w:semiHidden="1" w:unhideWhenUsed="1"/>
     <w:lsdException w:name="Balloon Text" w:semiHidden="1" w:unhideWhenUsed="1"/>
+    <w:lsdException w:name="Table Theme" w:semiHidden="1" w:unhideWhenUsed="1"/>
     <w:lsdException w:name="Placeholder Text" w:semiHidden="1" w:uiPriority="67"/>
     <w:lsdException w:name="No Spacing" w:uiPriority="68"/>
     <w:lsdException w:name="Light Shading" w:uiPriority="69"/>
@@ -3549,6 +4328,7 @@
   <w:style w:type="character" w:default="1" w:styleId="DefaultParagraphFont">
     <w:name w:val="Default Paragraph Font"/>
     <w:uiPriority w:val="1"/>
+    <w:semiHidden/>
     <w:unhideWhenUsed/>
   </w:style>
   <w:style w:type="table" w:default="1" w:styleId="TableNormal">
@@ -4421,6 +5201,15 @@
     <w:rPr>
       <w:b/>
       <w:bCs/>
+    </w:rPr>
+  </w:style>
+  <w:style w:type="character" w:styleId="UnresolvedMention">
+    <w:name w:val="Unresolved Mention"/>
+    <w:basedOn w:val="DefaultParagraphFont"/>
+    <w:rsid w:val="00D03A52"/>
+    <w:rPr>
+      <w:color w:val="605E5C"/>
+      <w:shd w:val="clear" w:color="auto" w:fill="E1DFDD"/>
     </w:rPr>
   </w:style>
 </w:styles>

</xml_diff>

<commit_message>
Final docx modifications :sunglasses:
</commit_message>
<xml_diff>
--- a/csf2223-report-lab1.docx
+++ b/csf2223-report-lab1.docx
@@ -159,8 +159,30 @@
         <w:rPr>
           <w:lang w:val="pt-PT"/>
         </w:rPr>
-        <w:t>Digital Forensics Report</w:t>
-      </w:r>
+        <w:t xml:space="preserve">Digital </w:t>
+      </w:r>
+      <w:proofErr w:type="spellStart"/>
+      <w:r>
+        <w:rPr>
+          <w:lang w:val="pt-PT"/>
+        </w:rPr>
+        <w:t>Forensics</w:t>
+      </w:r>
+      <w:proofErr w:type="spellEnd"/>
+      <w:r>
+        <w:rPr>
+          <w:lang w:val="pt-PT"/>
+        </w:rPr>
+        <w:t xml:space="preserve"> </w:t>
+      </w:r>
+      <w:proofErr w:type="spellStart"/>
+      <w:r>
+        <w:rPr>
+          <w:lang w:val="pt-PT"/>
+        </w:rPr>
+        <w:t>Report</w:t>
+      </w:r>
+      <w:proofErr w:type="spellEnd"/>
     </w:p>
     <w:p>
       <w:pPr>
@@ -255,7 +277,7 @@
           <w:sz w:val="22"/>
           <w:lang w:val="pt-PT"/>
         </w:rPr>
-        <w:t>Miguel Porfirio</w:t>
+        <w:t>Miguel Porf</w:t>
       </w:r>
       <w:r>
         <w:rPr>
@@ -264,7 +286,7 @@
           <w:sz w:val="22"/>
           <w:lang w:val="pt-PT"/>
         </w:rPr>
-        <w:t xml:space="preserve"> i</w:t>
+        <w:t>í</w:t>
       </w:r>
       <w:r>
         <w:rPr>
@@ -273,7 +295,7 @@
           <w:sz w:val="22"/>
           <w:lang w:val="pt-PT"/>
         </w:rPr>
-        <w:t>st</w:t>
+        <w:t>rio</w:t>
       </w:r>
       <w:r>
         <w:rPr>
@@ -282,19 +304,17 @@
           <w:sz w:val="22"/>
           <w:lang w:val="pt-PT"/>
         </w:rPr>
-        <w:t>195641</w:t>
-      </w:r>
-    </w:p>
-    <w:p>
-      <w:pPr>
-        <w:jc w:val="center"/>
+        <w:t xml:space="preserve"> i</w:t>
+      </w:r>
+      <w:r>
         <w:rPr>
           <w:rFonts w:asciiTheme="majorHAnsi" w:hAnsiTheme="majorHAnsi"/>
           <w:b/>
           <w:sz w:val="22"/>
           <w:lang w:val="pt-PT"/>
         </w:rPr>
-      </w:pPr>
+        <w:t>st</w:t>
+      </w:r>
       <w:r>
         <w:rPr>
           <w:rFonts w:asciiTheme="majorHAnsi" w:hAnsiTheme="majorHAnsi"/>
@@ -302,27 +322,58 @@
           <w:sz w:val="22"/>
           <w:lang w:val="pt-PT"/>
         </w:rPr>
-        <w:t>Sara Aguincha</w:t>
-      </w:r>
-      <w:r>
+        <w:t>195641</w:t>
+      </w:r>
+    </w:p>
+    <w:p>
+      <w:pPr>
+        <w:jc w:val="center"/>
         <w:rPr>
           <w:rFonts w:asciiTheme="majorHAnsi" w:hAnsiTheme="majorHAnsi"/>
           <w:b/>
           <w:sz w:val="22"/>
           <w:lang w:val="pt-PT"/>
         </w:rPr>
-        <w:t xml:space="preserve"> ist195674</w:t>
-      </w:r>
-    </w:p>
-    <w:p>
-      <w:pPr>
-        <w:jc w:val="center"/>
+      </w:pPr>
+      <w:r>
         <w:rPr>
           <w:rFonts w:asciiTheme="majorHAnsi" w:hAnsiTheme="majorHAnsi"/>
           <w:b/>
           <w:sz w:val="22"/>
           <w:lang w:val="pt-PT"/>
         </w:rPr>
+        <w:t xml:space="preserve">Sara </w:t>
+      </w:r>
+      <w:proofErr w:type="spellStart"/>
+      <w:r>
+        <w:rPr>
+          <w:rFonts w:asciiTheme="majorHAnsi" w:hAnsiTheme="majorHAnsi"/>
+          <w:b/>
+          <w:sz w:val="22"/>
+          <w:lang w:val="pt-PT"/>
+        </w:rPr>
+        <w:t>Aguincha</w:t>
+      </w:r>
+      <w:proofErr w:type="spellEnd"/>
+      <w:r>
+        <w:rPr>
+          <w:rFonts w:asciiTheme="majorHAnsi" w:hAnsiTheme="majorHAnsi"/>
+          <w:b/>
+          <w:sz w:val="22"/>
+          <w:lang w:val="pt-PT"/>
+        </w:rPr>
+        <w:t xml:space="preserve"> ist195674</w:t>
+      </w:r>
+    </w:p>
+    <w:p>
+      <w:pPr>
+        <w:jc w:val="center"/>
+        <w:rPr>
+          <w:rFonts w:asciiTheme="majorHAnsi" w:hAnsiTheme="majorHAnsi"/>
+          <w:b/>
+          <w:sz w:val="22"/>
+          <w:lang w:val="pt-PT"/>
+        </w:rPr>
       </w:pPr>
     </w:p>
     <w:p>
@@ -373,23 +424,90 @@
       </w:r>
     </w:p>
     <w:p>
-      <w:r>
-        <w:rPr>
-          <w:noProof/>
+      <w:pPr>
+        <w:rPr>
+          <w:sz w:val="22"/>
+          <w:szCs w:val="28"/>
+        </w:rPr>
+      </w:pPr>
+      <w:r>
+        <w:rPr>
+          <w:sz w:val="22"/>
+          <w:szCs w:val="28"/>
+        </w:rPr>
+        <w:t xml:space="preserve">After analyzing each file, we decided to start examining each image. Doing so, </w:t>
+      </w:r>
+      <w:r>
+        <w:rPr>
+          <w:b/>
+          <w:bCs/>
+          <w:sz w:val="22"/>
+          <w:szCs w:val="28"/>
+        </w:rPr>
+        <w:t>Dog.png</w:t>
+      </w:r>
+      <w:r>
+        <w:rPr>
+          <w:sz w:val="22"/>
+          <w:szCs w:val="28"/>
+        </w:rPr>
+        <w:t xml:space="preserve"> was visibly suspicious due to its weird sky color. </w:t>
+      </w:r>
+      <w:r>
+        <w:rPr>
+          <w:sz w:val="22"/>
+          <w:szCs w:val="28"/>
+        </w:rPr>
+        <w:t xml:space="preserve">This led us to believe that a file might have been hiding in the least significant bits of one of the image colors (R, G or B). With the help of </w:t>
+      </w:r>
+      <w:r>
+        <w:rPr>
+          <w:sz w:val="22"/>
+          <w:szCs w:val="28"/>
+        </w:rPr>
+        <w:t>https://stegonline.georgeom.ne</w:t>
+      </w:r>
+      <w:r>
+        <w:rPr>
+          <w:sz w:val="22"/>
+          <w:szCs w:val="28"/>
+        </w:rPr>
+        <w:t>t we were able to analyze the image’s bit planes and fount out that the 6 least significant bits of the image were hiding something in the top of the image.</w:t>
+      </w:r>
+    </w:p>
+    <w:p>
+      <w:pPr>
+        <w:rPr>
+          <w:sz w:val="22"/>
+          <w:szCs w:val="28"/>
+        </w:rPr>
+      </w:pPr>
+    </w:p>
+    <w:p>
+      <w:pPr>
+        <w:rPr>
+          <w:sz w:val="22"/>
+          <w:szCs w:val="28"/>
+        </w:rPr>
+      </w:pPr>
+      <w:r>
+        <w:rPr>
+          <w:sz w:val="22"/>
+          <w:szCs w:val="28"/>
         </w:rPr>
         <w:drawing>
-          <wp:anchor distT="0" distB="0" distL="114300" distR="114300" simplePos="0" relativeHeight="251658240" behindDoc="0" locked="0" layoutInCell="1" allowOverlap="1" wp14:anchorId="46AFEC30" wp14:editId="2F1A82C9">
+          <wp:anchor distT="0" distB="0" distL="114300" distR="114300" simplePos="0" relativeHeight="251664384" behindDoc="0" locked="0" layoutInCell="1" allowOverlap="1" wp14:anchorId="3942DC54" wp14:editId="400ADB53">
             <wp:simplePos x="0" y="0"/>
             <wp:positionH relativeFrom="margin">
-              <wp:align>center</wp:align>
+              <wp:posOffset>1994535</wp:posOffset>
             </wp:positionH>
             <wp:positionV relativeFrom="paragraph">
-              <wp:posOffset>791845</wp:posOffset>
+              <wp:posOffset>85145</wp:posOffset>
             </wp:positionV>
-            <wp:extent cx="3025140" cy="3579495"/>
-            <wp:effectExtent l="0" t="0" r="3810" b="1905"/>
-            <wp:wrapTopAndBottom/>
-            <wp:docPr id="4" name="Picture 4" descr="A picture containing text, outdoor&#10;&#10;Description automatically generated"/>
+            <wp:extent cx="2295388" cy="2535855"/>
+            <wp:effectExtent l="0" t="0" r="0" b="0"/>
+            <wp:wrapNone/>
+            <wp:docPr id="10" name="Picture 10" descr="A picture containing text&#10;&#10;Description automatically generated"/>
             <wp:cNvGraphicFramePr>
               <a:graphicFrameLocks xmlns:a="http://schemas.openxmlformats.org/drawingml/2006/main" noChangeAspect="1"/>
             </wp:cNvGraphicFramePr>
@@ -397,36 +515,23 @@
               <a:graphicData uri="http://schemas.openxmlformats.org/drawingml/2006/picture">
                 <pic:pic xmlns:pic="http://schemas.openxmlformats.org/drawingml/2006/picture">
                   <pic:nvPicPr>
-                    <pic:cNvPr id="4" name="Picture 4" descr="A picture containing text, outdoor&#10;&#10;Description automatically generated"/>
-                    <pic:cNvPicPr>
-                      <a:picLocks noChangeAspect="1" noChangeArrowheads="1"/>
-                    </pic:cNvPicPr>
+                    <pic:cNvPr id="10" name="Picture 10" descr="A picture containing text&#10;&#10;Description automatically generated"/>
+                    <pic:cNvPicPr/>
                   </pic:nvPicPr>
                   <pic:blipFill>
-                    <a:blip r:embed="rId9">
-                      <a:extLst>
-                        <a:ext uri="{28A0092B-C50C-407E-A947-70E740481C1C}">
-                          <a14:useLocalDpi xmlns:a14="http://schemas.microsoft.com/office/drawing/2010/main" val="0"/>
-                        </a:ext>
-                      </a:extLst>
-                    </a:blip>
-                    <a:srcRect/>
+                    <a:blip r:embed="rId9"/>
                     <a:stretch>
                       <a:fillRect/>
                     </a:stretch>
                   </pic:blipFill>
-                  <pic:spPr bwMode="auto">
+                  <pic:spPr>
                     <a:xfrm>
                       <a:off x="0" y="0"/>
-                      <a:ext cx="3025140" cy="3579495"/>
+                      <a:ext cx="2295388" cy="2535855"/>
                     </a:xfrm>
                     <a:prstGeom prst="rect">
                       <a:avLst/>
                     </a:prstGeom>
-                    <a:noFill/>
-                    <a:ln>
-                      <a:noFill/>
-                    </a:ln>
                   </pic:spPr>
                 </pic:pic>
               </a:graphicData>
@@ -440,35 +545,394 @@
           </wp:anchor>
         </w:drawing>
       </w:r>
-      <w:r>
-        <w:rPr>
-          <w:sz w:val="22"/>
-          <w:szCs w:val="28"/>
-        </w:rPr>
-        <w:t xml:space="preserve">After analyzing each </w:t>
-      </w:r>
-      <w:proofErr w:type="gramStart"/>
-      <w:r>
-        <w:rPr>
-          <w:sz w:val="22"/>
-          <w:szCs w:val="28"/>
-        </w:rPr>
-        <w:t>file</w:t>
-      </w:r>
-      <w:proofErr w:type="gramEnd"/>
-      <w:r>
-        <w:rPr>
-          <w:sz w:val="22"/>
-          <w:szCs w:val="28"/>
-        </w:rPr>
-        <w:t xml:space="preserve"> the pen had, we decided to start examining each image</w:t>
-      </w:r>
-      <w:r>
-        <w:rPr>
-          <w:sz w:val="22"/>
-          <w:szCs w:val="28"/>
-        </w:rPr>
-        <w:t xml:space="preserve">. Doing so, the </w:t>
+    </w:p>
+    <w:p>
+      <w:pPr>
+        <w:rPr>
+          <w:sz w:val="22"/>
+          <w:szCs w:val="28"/>
+        </w:rPr>
+      </w:pPr>
+    </w:p>
+    <w:p>
+      <w:pPr>
+        <w:rPr>
+          <w:sz w:val="22"/>
+          <w:szCs w:val="28"/>
+        </w:rPr>
+      </w:pPr>
+    </w:p>
+    <w:p>
+      <w:pPr>
+        <w:rPr>
+          <w:sz w:val="22"/>
+          <w:szCs w:val="28"/>
+        </w:rPr>
+      </w:pPr>
+    </w:p>
+    <w:p>
+      <w:pPr>
+        <w:rPr>
+          <w:sz w:val="22"/>
+          <w:szCs w:val="28"/>
+        </w:rPr>
+      </w:pPr>
+    </w:p>
+    <w:p>
+      <w:pPr>
+        <w:rPr>
+          <w:sz w:val="22"/>
+          <w:szCs w:val="28"/>
+        </w:rPr>
+      </w:pPr>
+    </w:p>
+    <w:p>
+      <w:pPr>
+        <w:rPr>
+          <w:sz w:val="22"/>
+          <w:szCs w:val="28"/>
+        </w:rPr>
+      </w:pPr>
+    </w:p>
+    <w:p>
+      <w:pPr>
+        <w:rPr>
+          <w:sz w:val="22"/>
+          <w:szCs w:val="28"/>
+        </w:rPr>
+      </w:pPr>
+    </w:p>
+    <w:p>
+      <w:pPr>
+        <w:rPr>
+          <w:sz w:val="22"/>
+          <w:szCs w:val="28"/>
+        </w:rPr>
+      </w:pPr>
+    </w:p>
+    <w:p>
+      <w:pPr>
+        <w:rPr>
+          <w:sz w:val="22"/>
+          <w:szCs w:val="28"/>
+        </w:rPr>
+      </w:pPr>
+      <w:r>
+        <w:rPr>
+          <w:noProof/>
+        </w:rPr>
+        <mc:AlternateContent>
+          <mc:Choice Requires="wps">
+            <w:drawing>
+              <wp:anchor distT="0" distB="0" distL="114300" distR="114300" simplePos="0" relativeHeight="251666432" behindDoc="0" locked="0" layoutInCell="1" allowOverlap="1" wp14:anchorId="29A876ED" wp14:editId="728DA89D">
+                <wp:simplePos x="0" y="0"/>
+                <wp:positionH relativeFrom="column">
+                  <wp:posOffset>1946910</wp:posOffset>
+                </wp:positionH>
+                <wp:positionV relativeFrom="paragraph">
+                  <wp:posOffset>66095</wp:posOffset>
+                </wp:positionV>
+                <wp:extent cx="2294890" cy="635"/>
+                <wp:effectExtent l="0" t="0" r="0" b="0"/>
+                <wp:wrapNone/>
+                <wp:docPr id="12" name="Text Box 12"/>
+                <wp:cNvGraphicFramePr/>
+                <a:graphic xmlns:a="http://schemas.openxmlformats.org/drawingml/2006/main">
+                  <a:graphicData uri="http://schemas.microsoft.com/office/word/2010/wordprocessingShape">
+                    <wps:wsp>
+                      <wps:cNvSpPr txBox="1"/>
+                      <wps:spPr>
+                        <a:xfrm>
+                          <a:off x="0" y="0"/>
+                          <a:ext cx="2294890" cy="635"/>
+                        </a:xfrm>
+                        <a:prstGeom prst="rect">
+                          <a:avLst/>
+                        </a:prstGeom>
+                        <a:solidFill>
+                          <a:prstClr val="white"/>
+                        </a:solidFill>
+                        <a:ln>
+                          <a:noFill/>
+                        </a:ln>
+                      </wps:spPr>
+                      <wps:txbx>
+                        <w:txbxContent>
+                          <w:p>
+                            <w:pPr>
+                              <w:pStyle w:val="Caption"/>
+                              <w:rPr>
+                                <w:rFonts w:ascii="Arial" w:eastAsia="Cambria" w:hAnsi="Arial" w:cs="Arial"/>
+                                <w:b w:val="0"/>
+                                <w:bCs w:val="0"/>
+                                <w:i/>
+                                <w:iCs/>
+                                <w:sz w:val="16"/>
+                                <w:szCs w:val="22"/>
+                              </w:rPr>
+                            </w:pPr>
+                            <w:r>
+                              <w:rPr>
+                                <w:rFonts w:ascii="Arial" w:hAnsi="Arial" w:cs="Arial"/>
+                                <w:b w:val="0"/>
+                                <w:bCs w:val="0"/>
+                                <w:i/>
+                                <w:iCs/>
+                                <w:sz w:val="16"/>
+                                <w:szCs w:val="22"/>
+                              </w:rPr>
+                              <w:t xml:space="preserve">Figure </w:t>
+                            </w:r>
+                            <w:r>
+                              <w:rPr>
+                                <w:rFonts w:ascii="Arial" w:hAnsi="Arial" w:cs="Arial"/>
+                                <w:b w:val="0"/>
+                                <w:bCs w:val="0"/>
+                                <w:i/>
+                                <w:iCs/>
+                                <w:sz w:val="16"/>
+                                <w:szCs w:val="22"/>
+                              </w:rPr>
+                              <w:fldChar w:fldCharType="begin"/>
+                            </w:r>
+                            <w:r>
+                              <w:rPr>
+                                <w:rFonts w:ascii="Arial" w:hAnsi="Arial" w:cs="Arial"/>
+                                <w:b w:val="0"/>
+                                <w:bCs w:val="0"/>
+                                <w:i/>
+                                <w:iCs/>
+                                <w:sz w:val="16"/>
+                                <w:szCs w:val="22"/>
+                              </w:rPr>
+                              <w:instrText xml:space="preserve"> SEQ Figure \* ARABIC </w:instrText>
+                            </w:r>
+                            <w:r>
+                              <w:rPr>
+                                <w:rFonts w:ascii="Arial" w:hAnsi="Arial" w:cs="Arial"/>
+                                <w:b w:val="0"/>
+                                <w:bCs w:val="0"/>
+                                <w:i/>
+                                <w:iCs/>
+                                <w:sz w:val="16"/>
+                                <w:szCs w:val="22"/>
+                              </w:rPr>
+                              <w:fldChar w:fldCharType="separate"/>
+                            </w:r>
+                            <w:r>
+                              <w:rPr>
+                                <w:rFonts w:ascii="Arial" w:hAnsi="Arial" w:cs="Arial"/>
+                                <w:b w:val="0"/>
+                                <w:bCs w:val="0"/>
+                                <w:i/>
+                                <w:iCs/>
+                                <w:noProof/>
+                                <w:sz w:val="16"/>
+                                <w:szCs w:val="22"/>
+                              </w:rPr>
+                              <w:t>1</w:t>
+                            </w:r>
+                            <w:r>
+                              <w:rPr>
+                                <w:rFonts w:ascii="Arial" w:hAnsi="Arial" w:cs="Arial"/>
+                                <w:b w:val="0"/>
+                                <w:bCs w:val="0"/>
+                                <w:i/>
+                                <w:iCs/>
+                                <w:sz w:val="16"/>
+                                <w:szCs w:val="22"/>
+                              </w:rPr>
+                              <w:fldChar w:fldCharType="end"/>
+                            </w:r>
+                            <w:r>
+                              <w:rPr>
+                                <w:rFonts w:ascii="Arial" w:hAnsi="Arial" w:cs="Arial"/>
+                                <w:b w:val="0"/>
+                                <w:bCs w:val="0"/>
+                                <w:i/>
+                                <w:iCs/>
+                                <w:sz w:val="16"/>
+                                <w:szCs w:val="22"/>
+                              </w:rPr>
+                              <w:t xml:space="preserve"> -</w:t>
+                            </w:r>
+                            <w:r>
+                              <w:rPr>
+                                <w:rFonts w:ascii="Arial" w:hAnsi="Arial" w:cs="Arial"/>
+                                <w:b w:val="0"/>
+                                <w:bCs w:val="0"/>
+                                <w:i/>
+                                <w:iCs/>
+                                <w:sz w:val="16"/>
+                                <w:szCs w:val="20"/>
+                              </w:rPr>
+                              <w:t xml:space="preserve"> Bit Plane of the 6th least significant bit</w:t>
+                            </w:r>
+                          </w:p>
+                        </w:txbxContent>
+                      </wps:txbx>
+                      <wps:bodyPr rot="0" spcFirstLastPara="0" vertOverflow="overflow" horzOverflow="overflow" vert="horz" wrap="square" lIns="0" tIns="0" rIns="0" bIns="0" numCol="1" spcCol="0" rtlCol="0" fromWordArt="0" anchor="t" anchorCtr="0" forceAA="0" compatLnSpc="1">
+                        <a:prstTxWarp prst="textNoShape">
+                          <a:avLst/>
+                        </a:prstTxWarp>
+                        <a:spAutoFit/>
+                      </wps:bodyPr>
+                    </wps:wsp>
+                  </a:graphicData>
+                </a:graphic>
+              </wp:anchor>
+            </w:drawing>
+          </mc:Choice>
+          <mc:Fallback>
+            <w:pict>
+              <v:shapetype w14:anchorId="29A876ED" id="_x0000_t202" coordsize="21600,21600" o:spt="202" path="m,l,21600r21600,l21600,xe">
+                <v:stroke joinstyle="miter"/>
+                <v:path gradientshapeok="t" o:connecttype="rect"/>
+              </v:shapetype>
+              <v:shape id="Text Box 12" o:spid="_x0000_s1026" type="#_x0000_t202" style="position:absolute;left:0;text-align:left;margin-left:153.3pt;margin-top:5.2pt;width:180.7pt;height:.05pt;z-index:251666432;visibility:visible;mso-wrap-style:square;mso-wrap-distance-left:9pt;mso-wrap-distance-top:0;mso-wrap-distance-right:9pt;mso-wrap-distance-bottom:0;mso-position-horizontal:absolute;mso-position-horizontal-relative:text;mso-position-vertical:absolute;mso-position-vertical-relative:text;v-text-anchor:top" o:gfxdata="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" stroked="f">
+                <v:textbox style="mso-fit-shape-to-text:t" inset="0,0,0,0">
+                  <w:txbxContent>
+                    <w:p>
+                      <w:pPr>
+                        <w:pStyle w:val="Caption"/>
+                        <w:rPr>
+                          <w:rFonts w:ascii="Arial" w:eastAsia="Cambria" w:hAnsi="Arial" w:cs="Arial"/>
+                          <w:b w:val="0"/>
+                          <w:bCs w:val="0"/>
+                          <w:i/>
+                          <w:iCs/>
+                          <w:sz w:val="16"/>
+                          <w:szCs w:val="22"/>
+                        </w:rPr>
+                      </w:pPr>
+                      <w:r>
+                        <w:rPr>
+                          <w:rFonts w:ascii="Arial" w:hAnsi="Arial" w:cs="Arial"/>
+                          <w:b w:val="0"/>
+                          <w:bCs w:val="0"/>
+                          <w:i/>
+                          <w:iCs/>
+                          <w:sz w:val="16"/>
+                          <w:szCs w:val="22"/>
+                        </w:rPr>
+                        <w:t xml:space="preserve">Figure </w:t>
+                      </w:r>
+                      <w:r>
+                        <w:rPr>
+                          <w:rFonts w:ascii="Arial" w:hAnsi="Arial" w:cs="Arial"/>
+                          <w:b w:val="0"/>
+                          <w:bCs w:val="0"/>
+                          <w:i/>
+                          <w:iCs/>
+                          <w:sz w:val="16"/>
+                          <w:szCs w:val="22"/>
+                        </w:rPr>
+                        <w:fldChar w:fldCharType="begin"/>
+                      </w:r>
+                      <w:r>
+                        <w:rPr>
+                          <w:rFonts w:ascii="Arial" w:hAnsi="Arial" w:cs="Arial"/>
+                          <w:b w:val="0"/>
+                          <w:bCs w:val="0"/>
+                          <w:i/>
+                          <w:iCs/>
+                          <w:sz w:val="16"/>
+                          <w:szCs w:val="22"/>
+                        </w:rPr>
+                        <w:instrText xml:space="preserve"> SEQ Figure \* ARABIC </w:instrText>
+                      </w:r>
+                      <w:r>
+                        <w:rPr>
+                          <w:rFonts w:ascii="Arial" w:hAnsi="Arial" w:cs="Arial"/>
+                          <w:b w:val="0"/>
+                          <w:bCs w:val="0"/>
+                          <w:i/>
+                          <w:iCs/>
+                          <w:sz w:val="16"/>
+                          <w:szCs w:val="22"/>
+                        </w:rPr>
+                        <w:fldChar w:fldCharType="separate"/>
+                      </w:r>
+                      <w:r>
+                        <w:rPr>
+                          <w:rFonts w:ascii="Arial" w:hAnsi="Arial" w:cs="Arial"/>
+                          <w:b w:val="0"/>
+                          <w:bCs w:val="0"/>
+                          <w:i/>
+                          <w:iCs/>
+                          <w:noProof/>
+                          <w:sz w:val="16"/>
+                          <w:szCs w:val="22"/>
+                        </w:rPr>
+                        <w:t>1</w:t>
+                      </w:r>
+                      <w:r>
+                        <w:rPr>
+                          <w:rFonts w:ascii="Arial" w:hAnsi="Arial" w:cs="Arial"/>
+                          <w:b w:val="0"/>
+                          <w:bCs w:val="0"/>
+                          <w:i/>
+                          <w:iCs/>
+                          <w:sz w:val="16"/>
+                          <w:szCs w:val="22"/>
+                        </w:rPr>
+                        <w:fldChar w:fldCharType="end"/>
+                      </w:r>
+                      <w:r>
+                        <w:rPr>
+                          <w:rFonts w:ascii="Arial" w:hAnsi="Arial" w:cs="Arial"/>
+                          <w:b w:val="0"/>
+                          <w:bCs w:val="0"/>
+                          <w:i/>
+                          <w:iCs/>
+                          <w:sz w:val="16"/>
+                          <w:szCs w:val="22"/>
+                        </w:rPr>
+                        <w:t xml:space="preserve"> -</w:t>
+                      </w:r>
+                      <w:r>
+                        <w:rPr>
+                          <w:rFonts w:ascii="Arial" w:hAnsi="Arial" w:cs="Arial"/>
+                          <w:b w:val="0"/>
+                          <w:bCs w:val="0"/>
+                          <w:i/>
+                          <w:iCs/>
+                          <w:sz w:val="16"/>
+                          <w:szCs w:val="20"/>
+                        </w:rPr>
+                        <w:t xml:space="preserve"> Bit Plane of the 6th least significant bit</w:t>
+                      </w:r>
+                    </w:p>
+                  </w:txbxContent>
+                </v:textbox>
+              </v:shape>
+            </w:pict>
+          </mc:Fallback>
+        </mc:AlternateContent>
+      </w:r>
+    </w:p>
+    <w:p>
+      <w:pPr>
+        <w:rPr>
+          <w:sz w:val="22"/>
+          <w:szCs w:val="28"/>
+        </w:rPr>
+      </w:pPr>
+    </w:p>
+    <w:p>
+      <w:pPr>
+        <w:rPr>
+          <w:sz w:val="22"/>
+          <w:szCs w:val="28"/>
+        </w:rPr>
+      </w:pPr>
+      <w:r>
+        <w:rPr>
+          <w:sz w:val="22"/>
+          <w:szCs w:val="28"/>
+        </w:rPr>
+        <w:lastRenderedPageBreak/>
+        <w:t xml:space="preserve">After finding the LSB where a secret file could be hiding, we ran </w:t>
       </w:r>
       <w:r>
         <w:rPr>
@@ -477,14 +941,14 @@
           <w:sz w:val="22"/>
           <w:szCs w:val="28"/>
         </w:rPr>
-        <w:t>Dog.png</w:t>
-      </w:r>
-      <w:r>
-        <w:rPr>
-          <w:sz w:val="22"/>
-          <w:szCs w:val="28"/>
-        </w:rPr>
-        <w:t xml:space="preserve"> was visibly suspicious due to its weird sky color saturation. Assuming it </w:t>
+        <w:t>lsb.py</w:t>
+      </w:r>
+      <w:r>
+        <w:rPr>
+          <w:sz w:val="22"/>
+          <w:szCs w:val="28"/>
+        </w:rPr>
+        <w:t xml:space="preserve"> </w:t>
       </w:r>
       <w:proofErr w:type="gramStart"/>
       <w:r>
@@ -492,7 +956,7 @@
           <w:sz w:val="22"/>
           <w:szCs w:val="28"/>
         </w:rPr>
-        <w:t>were</w:t>
+        <w:t>in order to</w:t>
       </w:r>
       <w:proofErr w:type="gramEnd"/>
       <w:r>
@@ -500,88 +964,41 @@
           <w:sz w:val="22"/>
           <w:szCs w:val="28"/>
         </w:rPr>
-        <w:t xml:space="preserve"> a LSB type of steganography we ran the </w:t>
-      </w:r>
-      <w:r>
-        <w:rPr>
-          <w:b/>
-          <w:bCs/>
-          <w:sz w:val="22"/>
-          <w:szCs w:val="28"/>
-        </w:rPr>
-        <w:t>lsb.py</w:t>
-      </w:r>
-      <w:r>
-        <w:rPr>
-          <w:sz w:val="22"/>
-          <w:szCs w:val="28"/>
-        </w:rPr>
-        <w:t xml:space="preserve"> script. </w:t>
-      </w:r>
-      <w:r>
-        <w:rPr>
-          <w:sz w:val="22"/>
-          <w:szCs w:val="28"/>
-        </w:rPr>
-        <w:t xml:space="preserve">After some </w:t>
-      </w:r>
-      <w:proofErr w:type="gramStart"/>
-      <w:r>
-        <w:rPr>
-          <w:sz w:val="22"/>
-          <w:szCs w:val="28"/>
-        </w:rPr>
-        <w:t>tries</w:t>
-      </w:r>
-      <w:proofErr w:type="gramEnd"/>
-      <w:r>
-        <w:rPr>
-          <w:sz w:val="22"/>
-          <w:szCs w:val="28"/>
-        </w:rPr>
-        <w:t xml:space="preserve"> we ended up finding that the</w:t>
-      </w:r>
-      <w:r>
-        <w:t xml:space="preserve"> 6 </w:t>
-      </w:r>
-      <w:r>
-        <w:t>L</w:t>
-      </w:r>
-      <w:r>
-        <w:t>east</w:t>
-      </w:r>
-      <w:r>
-        <w:t>-S</w:t>
-      </w:r>
-      <w:r>
-        <w:t>ignificant green bits were hiding a jpg image.</w:t>
-      </w:r>
-    </w:p>
-    <w:p>
-      <w:pPr>
-        <w:rPr>
-          <w:sz w:val="22"/>
-          <w:szCs w:val="28"/>
-        </w:rPr>
+        <w:t xml:space="preserve"> extract the hidden information, this gave us the hexadecimal values of the file and after reverse </w:t>
+      </w:r>
+      <w:proofErr w:type="spellStart"/>
+      <w:r>
+        <w:rPr>
+          <w:sz w:val="22"/>
+          <w:szCs w:val="28"/>
+        </w:rPr>
+        <w:t>hexdumping</w:t>
+      </w:r>
+      <w:proofErr w:type="spellEnd"/>
+      <w:r>
+        <w:rPr>
+          <w:sz w:val="22"/>
+          <w:szCs w:val="28"/>
+        </w:rPr>
+        <w:t xml:space="preserve"> the file, we found out it was a jpg file because of its header.</w:t>
+      </w:r>
+    </w:p>
+    <w:p>
+      <w:pPr>
+        <w:keepNext/>
+        <w:jc w:val="center"/>
       </w:pPr>
       <w:r>
         <w:rPr>
           <w:noProof/>
-        </w:rPr>
-        <w:lastRenderedPageBreak/>
+          <w:sz w:val="22"/>
+          <w:szCs w:val="28"/>
+        </w:rPr>
         <w:drawing>
-          <wp:anchor distT="0" distB="0" distL="114300" distR="114300" simplePos="0" relativeHeight="251659264" behindDoc="0" locked="0" layoutInCell="1" allowOverlap="1" wp14:anchorId="4A8BF306" wp14:editId="27904358">
-            <wp:simplePos x="0" y="0"/>
-            <wp:positionH relativeFrom="margin">
-              <wp:align>center</wp:align>
-            </wp:positionH>
-            <wp:positionV relativeFrom="paragraph">
-              <wp:posOffset>655320</wp:posOffset>
-            </wp:positionV>
-            <wp:extent cx="2880360" cy="3832860"/>
-            <wp:effectExtent l="0" t="0" r="0" b="0"/>
-            <wp:wrapTopAndBottom/>
-            <wp:docPr id="5" name="Picture 5" descr="Text, letter&#10;&#10;Description automatically generated"/>
+          <wp:inline distT="0" distB="0" distL="0" distR="0" wp14:anchorId="4728F7D0" wp14:editId="54C8AB9B">
+            <wp:extent cx="2608028" cy="3087496"/>
+            <wp:effectExtent l="0" t="0" r="1905" b="0"/>
+            <wp:docPr id="14" name="Picture 14"/>
             <wp:cNvGraphicFramePr>
               <a:graphicFrameLocks xmlns:a="http://schemas.openxmlformats.org/drawingml/2006/main" noChangeAspect="1"/>
             </wp:cNvGraphicFramePr>
@@ -589,7 +1006,7 @@
               <a:graphicData uri="http://schemas.openxmlformats.org/drawingml/2006/picture">
                 <pic:pic xmlns:pic="http://schemas.openxmlformats.org/drawingml/2006/picture">
                   <pic:nvPicPr>
-                    <pic:cNvPr id="5" name="Picture 5" descr="Text, letter&#10;&#10;Description automatically generated"/>
+                    <pic:cNvPr id="0" name="Picture 1"/>
                     <pic:cNvPicPr>
                       <a:picLocks noChangeAspect="1" noChangeArrowheads="1"/>
                     </pic:cNvPicPr>
@@ -610,7 +1027,7 @@
                   <pic:spPr bwMode="auto">
                     <a:xfrm>
                       <a:off x="0" y="0"/>
-                      <a:ext cx="2880360" cy="3832860"/>
+                      <a:ext cx="2612696" cy="3093022"/>
                     </a:xfrm>
                     <a:prstGeom prst="rect">
                       <a:avLst/>
@@ -623,38 +1040,124 @@
                 </pic:pic>
               </a:graphicData>
             </a:graphic>
-            <wp14:sizeRelH relativeFrom="page">
-              <wp14:pctWidth>0</wp14:pctWidth>
-            </wp14:sizeRelH>
-            <wp14:sizeRelV relativeFrom="page">
-              <wp14:pctHeight>0</wp14:pctHeight>
-            </wp14:sizeRelV>
-          </wp:anchor>
+          </wp:inline>
         </w:drawing>
       </w:r>
-      <w:r>
-        <w:rPr>
-          <w:sz w:val="22"/>
-          <w:szCs w:val="28"/>
-        </w:rPr>
-        <w:t xml:space="preserve">There was also </w:t>
-      </w:r>
-      <w:proofErr w:type="gramStart"/>
-      <w:r>
-        <w:rPr>
-          <w:sz w:val="22"/>
-          <w:szCs w:val="28"/>
-        </w:rPr>
-        <w:t>other</w:t>
-      </w:r>
-      <w:proofErr w:type="gramEnd"/>
-      <w:r>
-        <w:rPr>
-          <w:sz w:val="22"/>
-          <w:szCs w:val="28"/>
-        </w:rPr>
-        <w:t xml:space="preserve"> image we thought it had a weird pigmentation. In fact, the </w:t>
-      </w:r>
+    </w:p>
+    <w:p>
+      <w:pPr>
+        <w:pStyle w:val="Caption"/>
+        <w:rPr>
+          <w:rFonts w:ascii="Arial" w:hAnsi="Arial" w:cs="Arial"/>
+          <w:b w:val="0"/>
+          <w:bCs w:val="0"/>
+          <w:i/>
+          <w:iCs/>
+          <w:sz w:val="18"/>
+          <w:szCs w:val="22"/>
+        </w:rPr>
+      </w:pPr>
+      <w:r>
+        <w:rPr>
+          <w:rFonts w:ascii="Arial" w:hAnsi="Arial" w:cs="Arial"/>
+          <w:b w:val="0"/>
+          <w:bCs w:val="0"/>
+          <w:i/>
+          <w:iCs/>
+          <w:sz w:val="16"/>
+          <w:szCs w:val="20"/>
+        </w:rPr>
+        <w:t xml:space="preserve">Figure </w:t>
+      </w:r>
+      <w:r>
+        <w:rPr>
+          <w:rFonts w:ascii="Arial" w:hAnsi="Arial" w:cs="Arial"/>
+          <w:b w:val="0"/>
+          <w:bCs w:val="0"/>
+          <w:i/>
+          <w:iCs/>
+          <w:sz w:val="16"/>
+          <w:szCs w:val="20"/>
+        </w:rPr>
+        <w:fldChar w:fldCharType="begin"/>
+      </w:r>
+      <w:r>
+        <w:rPr>
+          <w:rFonts w:ascii="Arial" w:hAnsi="Arial" w:cs="Arial"/>
+          <w:b w:val="0"/>
+          <w:bCs w:val="0"/>
+          <w:i/>
+          <w:iCs/>
+          <w:sz w:val="16"/>
+          <w:szCs w:val="20"/>
+        </w:rPr>
+        <w:instrText xml:space="preserve"> SEQ Figure \* ARABIC </w:instrText>
+      </w:r>
+      <w:r>
+        <w:rPr>
+          <w:rFonts w:ascii="Arial" w:hAnsi="Arial" w:cs="Arial"/>
+          <w:b w:val="0"/>
+          <w:bCs w:val="0"/>
+          <w:i/>
+          <w:iCs/>
+          <w:sz w:val="16"/>
+          <w:szCs w:val="20"/>
+        </w:rPr>
+        <w:fldChar w:fldCharType="separate"/>
+      </w:r>
+      <w:r>
+        <w:rPr>
+          <w:rFonts w:ascii="Arial" w:hAnsi="Arial" w:cs="Arial"/>
+          <w:b w:val="0"/>
+          <w:bCs w:val="0"/>
+          <w:i/>
+          <w:iCs/>
+          <w:noProof/>
+          <w:sz w:val="16"/>
+          <w:szCs w:val="20"/>
+        </w:rPr>
+        <w:t>2</w:t>
+      </w:r>
+      <w:r>
+        <w:rPr>
+          <w:rFonts w:ascii="Arial" w:hAnsi="Arial" w:cs="Arial"/>
+          <w:b w:val="0"/>
+          <w:bCs w:val="0"/>
+          <w:i/>
+          <w:iCs/>
+          <w:sz w:val="16"/>
+          <w:szCs w:val="20"/>
+        </w:rPr>
+        <w:fldChar w:fldCharType="end"/>
+      </w:r>
+      <w:r>
+        <w:rPr>
+          <w:rFonts w:ascii="Arial" w:hAnsi="Arial" w:cs="Arial"/>
+          <w:b w:val="0"/>
+          <w:bCs w:val="0"/>
+          <w:i/>
+          <w:iCs/>
+          <w:sz w:val="16"/>
+          <w:szCs w:val="20"/>
+        </w:rPr>
+        <w:t xml:space="preserve"> - First hidden artifact</w:t>
+      </w:r>
+    </w:p>
+    <w:p>
+      <w:pPr>
+        <w:rPr>
+          <w:sz w:val="22"/>
+          <w:szCs w:val="28"/>
+        </w:rPr>
+      </w:pPr>
+    </w:p>
+    <w:p>
+      <w:pPr>
+        <w:rPr>
+          <w:sz w:val="22"/>
+          <w:szCs w:val="28"/>
+        </w:rPr>
+      </w:pPr>
       <w:r>
         <w:rPr>
           <w:b/>
@@ -669,37 +1172,79 @@
           <w:sz w:val="22"/>
           <w:szCs w:val="28"/>
         </w:rPr>
-        <w:t xml:space="preserve"> also had </w:t>
-      </w:r>
-      <w:r>
-        <w:rPr>
-          <w:sz w:val="22"/>
-          <w:szCs w:val="28"/>
-        </w:rPr>
-        <w:t xml:space="preserve">something </w:t>
-      </w:r>
-      <w:proofErr w:type="gramStart"/>
-      <w:r>
-        <w:rPr>
-          <w:sz w:val="22"/>
-          <w:szCs w:val="28"/>
-        </w:rPr>
-        <w:t>hidden in itself</w:t>
-      </w:r>
-      <w:proofErr w:type="gramEnd"/>
-      <w:r>
-        <w:rPr>
-          <w:sz w:val="22"/>
-          <w:szCs w:val="28"/>
-        </w:rPr>
-        <w:t>. After extracting the 6 Least-Significant red bits</w:t>
-      </w:r>
-      <w:r>
-        <w:rPr>
-          <w:sz w:val="22"/>
-          <w:szCs w:val="28"/>
-        </w:rPr>
-        <w:t xml:space="preserve"> (using the same script) we recovered a </w:t>
+        <w:t xml:space="preserve"> was also </w:t>
+      </w:r>
+      <w:r>
+        <w:rPr>
+          <w:sz w:val="22"/>
+          <w:szCs w:val="28"/>
+        </w:rPr>
+        <w:t>an</w:t>
+      </w:r>
+      <w:r>
+        <w:rPr>
+          <w:sz w:val="22"/>
+          <w:szCs w:val="28"/>
+        </w:rPr>
+        <w:t xml:space="preserve">other image </w:t>
+      </w:r>
+      <w:r>
+        <w:rPr>
+          <w:sz w:val="22"/>
+          <w:szCs w:val="28"/>
+        </w:rPr>
+        <w:t>that</w:t>
+      </w:r>
+      <w:r>
+        <w:rPr>
+          <w:sz w:val="22"/>
+          <w:szCs w:val="28"/>
+        </w:rPr>
+        <w:t xml:space="preserve"> had </w:t>
+      </w:r>
+      <w:r>
+        <w:rPr>
+          <w:sz w:val="22"/>
+          <w:szCs w:val="28"/>
+        </w:rPr>
+        <w:t>some weird artifacts</w:t>
+      </w:r>
+      <w:r>
+        <w:rPr>
+          <w:sz w:val="22"/>
+          <w:szCs w:val="28"/>
+        </w:rPr>
+        <w:t xml:space="preserve">. </w:t>
+      </w:r>
+      <w:r>
+        <w:rPr>
+          <w:sz w:val="22"/>
+          <w:szCs w:val="28"/>
+        </w:rPr>
+        <w:t xml:space="preserve">Using the same process as </w:t>
+      </w:r>
+      <w:r>
+        <w:rPr>
+          <w:b/>
+          <w:bCs/>
+          <w:sz w:val="22"/>
+          <w:szCs w:val="28"/>
+        </w:rPr>
+        <w:t>Dog.png</w:t>
+      </w:r>
+      <w:r>
+        <w:rPr>
+          <w:sz w:val="22"/>
+          <w:szCs w:val="28"/>
+        </w:rPr>
+        <w:t>, we were able to find out that there was some hidden data in the 6 LSB of the red color space</w:t>
+      </w:r>
+      <w:r>
+        <w:rPr>
+          <w:sz w:val="22"/>
+          <w:szCs w:val="28"/>
+        </w:rPr>
+        <w:t xml:space="preserve">. Using the same script as before, we were able to retrieve the file, though this time its signature pointed to it being a </w:t>
       </w:r>
       <w:proofErr w:type="spellStart"/>
       <w:r>
@@ -715,33 +1260,25 @@
           <w:sz w:val="22"/>
           <w:szCs w:val="28"/>
         </w:rPr>
-        <w:t xml:space="preserve"> image.</w:t>
-      </w:r>
-    </w:p>
-    <w:p>
-      <w:pPr>
-        <w:rPr>
-          <w:sz w:val="22"/>
-          <w:szCs w:val="28"/>
-        </w:rPr>
+        <w:t xml:space="preserve"> file.</w:t>
+      </w:r>
+    </w:p>
+    <w:p>
+      <w:pPr>
+        <w:keepNext/>
+        <w:jc w:val="center"/>
       </w:pPr>
       <w:r>
         <w:rPr>
           <w:noProof/>
+          <w:sz w:val="22"/>
+          <w:szCs w:val="28"/>
         </w:rPr>
         <w:drawing>
-          <wp:anchor distT="0" distB="0" distL="114300" distR="114300" simplePos="0" relativeHeight="251660288" behindDoc="0" locked="0" layoutInCell="1" allowOverlap="1" wp14:anchorId="4C7AAA58" wp14:editId="17FD7769">
-            <wp:simplePos x="0" y="0"/>
-            <wp:positionH relativeFrom="margin">
-              <wp:posOffset>1760220</wp:posOffset>
-            </wp:positionH>
-            <wp:positionV relativeFrom="paragraph">
-              <wp:posOffset>4730750</wp:posOffset>
-            </wp:positionV>
-            <wp:extent cx="2580005" cy="3527425"/>
-            <wp:effectExtent l="0" t="0" r="0" b="0"/>
-            <wp:wrapTopAndBottom/>
-            <wp:docPr id="6" name="Picture 6" descr="Diagram, engineering drawing&#10;&#10;Description automatically generated"/>
+          <wp:inline distT="0" distB="0" distL="0" distR="0" wp14:anchorId="5F71506C" wp14:editId="7EC7199C">
+            <wp:extent cx="2240622" cy="2981739"/>
+            <wp:effectExtent l="0" t="0" r="7620" b="0"/>
+            <wp:docPr id="15" name="Picture 15"/>
             <wp:cNvGraphicFramePr>
               <a:graphicFrameLocks xmlns:a="http://schemas.openxmlformats.org/drawingml/2006/main" noChangeAspect="1"/>
             </wp:cNvGraphicFramePr>
@@ -749,41 +1286,162 @@
               <a:graphicData uri="http://schemas.openxmlformats.org/drawingml/2006/picture">
                 <pic:pic xmlns:pic="http://schemas.openxmlformats.org/drawingml/2006/picture">
                   <pic:nvPicPr>
-                    <pic:cNvPr id="6" name="Picture 6" descr="Diagram, engineering drawing&#10;&#10;Description automatically generated"/>
-                    <pic:cNvPicPr/>
+                    <pic:cNvPr id="0" name="Picture 2"/>
+                    <pic:cNvPicPr>
+                      <a:picLocks noChangeAspect="1" noChangeArrowheads="1"/>
+                    </pic:cNvPicPr>
                   </pic:nvPicPr>
                   <pic:blipFill>
-                    <a:blip r:embed="rId11"/>
+                    <a:blip r:embed="rId11">
+                      <a:extLst>
+                        <a:ext uri="{28A0092B-C50C-407E-A947-70E740481C1C}">
+                          <a14:useLocalDpi xmlns:a14="http://schemas.microsoft.com/office/drawing/2010/main" val="0"/>
+                        </a:ext>
+                      </a:extLst>
+                    </a:blip>
+                    <a:srcRect/>
                     <a:stretch>
                       <a:fillRect/>
                     </a:stretch>
                   </pic:blipFill>
-                  <pic:spPr>
+                  <pic:spPr bwMode="auto">
                     <a:xfrm>
                       <a:off x="0" y="0"/>
-                      <a:ext cx="2580005" cy="3527425"/>
+                      <a:ext cx="2268773" cy="3019202"/>
                     </a:xfrm>
                     <a:prstGeom prst="rect">
                       <a:avLst/>
                     </a:prstGeom>
+                    <a:noFill/>
+                    <a:ln>
+                      <a:noFill/>
+                    </a:ln>
                   </pic:spPr>
                 </pic:pic>
               </a:graphicData>
             </a:graphic>
-            <wp14:sizeRelH relativeFrom="page">
-              <wp14:pctWidth>0</wp14:pctWidth>
-            </wp14:sizeRelH>
-            <wp14:sizeRelV relativeFrom="page">
-              <wp14:pctHeight>0</wp14:pctHeight>
-            </wp14:sizeRelV>
-          </wp:anchor>
+          </wp:inline>
         </w:drawing>
       </w:r>
-      <w:r>
-        <w:rPr>
-          <w:sz w:val="22"/>
-          <w:szCs w:val="28"/>
-        </w:rPr>
+    </w:p>
+    <w:p>
+      <w:pPr>
+        <w:keepNext/>
+        <w:jc w:val="center"/>
+      </w:pPr>
+    </w:p>
+    <w:p>
+      <w:pPr>
+        <w:pStyle w:val="Caption"/>
+        <w:rPr>
+          <w:rFonts w:ascii="Arial" w:hAnsi="Arial" w:cs="Arial"/>
+          <w:b w:val="0"/>
+          <w:bCs w:val="0"/>
+          <w:i/>
+          <w:iCs/>
+          <w:sz w:val="18"/>
+          <w:szCs w:val="22"/>
+        </w:rPr>
+      </w:pPr>
+      <w:r>
+        <w:rPr>
+          <w:rFonts w:ascii="Arial" w:hAnsi="Arial" w:cs="Arial"/>
+          <w:b w:val="0"/>
+          <w:bCs w:val="0"/>
+          <w:i/>
+          <w:iCs/>
+          <w:sz w:val="16"/>
+          <w:szCs w:val="20"/>
+        </w:rPr>
+        <w:t xml:space="preserve">Figure </w:t>
+      </w:r>
+      <w:r>
+        <w:rPr>
+          <w:rFonts w:ascii="Arial" w:hAnsi="Arial" w:cs="Arial"/>
+          <w:b w:val="0"/>
+          <w:bCs w:val="0"/>
+          <w:i/>
+          <w:iCs/>
+          <w:sz w:val="16"/>
+          <w:szCs w:val="20"/>
+        </w:rPr>
+        <w:fldChar w:fldCharType="begin"/>
+      </w:r>
+      <w:r>
+        <w:rPr>
+          <w:rFonts w:ascii="Arial" w:hAnsi="Arial" w:cs="Arial"/>
+          <w:b w:val="0"/>
+          <w:bCs w:val="0"/>
+          <w:i/>
+          <w:iCs/>
+          <w:sz w:val="16"/>
+          <w:szCs w:val="20"/>
+        </w:rPr>
+        <w:instrText xml:space="preserve"> SEQ Figure \* ARABIC </w:instrText>
+      </w:r>
+      <w:r>
+        <w:rPr>
+          <w:rFonts w:ascii="Arial" w:hAnsi="Arial" w:cs="Arial"/>
+          <w:b w:val="0"/>
+          <w:bCs w:val="0"/>
+          <w:i/>
+          <w:iCs/>
+          <w:sz w:val="16"/>
+          <w:szCs w:val="20"/>
+        </w:rPr>
+        <w:fldChar w:fldCharType="separate"/>
+      </w:r>
+      <w:r>
+        <w:rPr>
+          <w:rFonts w:ascii="Arial" w:hAnsi="Arial" w:cs="Arial"/>
+          <w:b w:val="0"/>
+          <w:bCs w:val="0"/>
+          <w:i/>
+          <w:iCs/>
+          <w:noProof/>
+          <w:sz w:val="16"/>
+          <w:szCs w:val="20"/>
+        </w:rPr>
+        <w:t>3</w:t>
+      </w:r>
+      <w:r>
+        <w:rPr>
+          <w:rFonts w:ascii="Arial" w:hAnsi="Arial" w:cs="Arial"/>
+          <w:b w:val="0"/>
+          <w:bCs w:val="0"/>
+          <w:i/>
+          <w:iCs/>
+          <w:sz w:val="16"/>
+          <w:szCs w:val="20"/>
+        </w:rPr>
+        <w:fldChar w:fldCharType="end"/>
+      </w:r>
+      <w:r>
+        <w:rPr>
+          <w:rFonts w:ascii="Arial" w:hAnsi="Arial" w:cs="Arial"/>
+          <w:b w:val="0"/>
+          <w:bCs w:val="0"/>
+          <w:i/>
+          <w:iCs/>
+          <w:sz w:val="16"/>
+          <w:szCs w:val="20"/>
+        </w:rPr>
+        <w:t xml:space="preserve"> - Second hidden artifact</w:t>
+      </w:r>
+    </w:p>
+    <w:p>
+      <w:pPr>
+        <w:rPr>
+          <w:sz w:val="22"/>
+          <w:szCs w:val="28"/>
+        </w:rPr>
+      </w:pPr>
+      <w:r>
+        <w:rPr>
+          <w:sz w:val="22"/>
+          <w:szCs w:val="28"/>
+        </w:rPr>
+        <w:lastRenderedPageBreak/>
         <w:t xml:space="preserve">After all the images were </w:t>
       </w:r>
       <w:r>
@@ -793,21 +1451,19 @@
         </w:rPr>
         <w:t xml:space="preserve">carefully </w:t>
       </w:r>
-      <w:proofErr w:type="gramStart"/>
-      <w:r>
-        <w:rPr>
-          <w:sz w:val="22"/>
-          <w:szCs w:val="28"/>
-        </w:rPr>
-        <w:t>inspected</w:t>
-      </w:r>
-      <w:proofErr w:type="gramEnd"/>
-      <w:r>
-        <w:rPr>
-          <w:sz w:val="22"/>
-          <w:szCs w:val="28"/>
-        </w:rPr>
-        <w:t xml:space="preserve"> we moved to the other files. When investigating the </w:t>
+      <w:r>
+        <w:rPr>
+          <w:sz w:val="22"/>
+          <w:szCs w:val="28"/>
+        </w:rPr>
+        <w:t>inspected,</w:t>
+      </w:r>
+      <w:r>
+        <w:rPr>
+          <w:sz w:val="22"/>
+          <w:szCs w:val="28"/>
+        </w:rPr>
+        <w:t xml:space="preserve"> we moved to the other files. When investigating </w:t>
       </w:r>
       <w:r>
         <w:rPr>
@@ -839,17 +1495,13 @@
         </w:rPr>
         <w:t xml:space="preserve">on </w:t>
       </w:r>
-      <w:proofErr w:type="spellStart"/>
-      <w:proofErr w:type="gramStart"/>
-      <w:r>
-        <w:rPr>
-          <w:sz w:val="22"/>
-          <w:szCs w:val="28"/>
-        </w:rPr>
-        <w:t>it's</w:t>
-      </w:r>
-      <w:proofErr w:type="spellEnd"/>
-      <w:proofErr w:type="gramEnd"/>
+      <w:r>
+        <w:rPr>
+          <w:sz w:val="22"/>
+          <w:szCs w:val="28"/>
+        </w:rPr>
+        <w:t>its</w:t>
+      </w:r>
       <w:r>
         <w:rPr>
           <w:sz w:val="22"/>
@@ -862,7 +1514,7 @@
           <w:sz w:val="22"/>
           <w:szCs w:val="28"/>
         </w:rPr>
-        <w:t>. Running the command “</w:t>
+        <w:t xml:space="preserve">. Running the command </w:t>
       </w:r>
       <w:proofErr w:type="spellStart"/>
       <w:r>
@@ -889,15 +1541,27 @@
           <w:sz w:val="22"/>
           <w:szCs w:val="28"/>
         </w:rPr>
-        <w:t xml:space="preserve">” on the terminal we obtained a zip that when extracted had the following image. </w:t>
-      </w:r>
-    </w:p>
-    <w:p>
-      <w:pPr>
-        <w:rPr>
-          <w:sz w:val="22"/>
-          <w:szCs w:val="28"/>
-        </w:rPr>
+        <w:t xml:space="preserve"> on the terminal we obtained a zip</w:t>
+      </w:r>
+      <w:r>
+        <w:rPr>
+          <w:sz w:val="22"/>
+          <w:szCs w:val="28"/>
+        </w:rPr>
+        <w:t xml:space="preserve"> file</w:t>
+      </w:r>
+      <w:r>
+        <w:rPr>
+          <w:sz w:val="22"/>
+          <w:szCs w:val="28"/>
+        </w:rPr>
+        <w:t xml:space="preserve"> that when extracted had the following image.</w:t>
+      </w:r>
+    </w:p>
+    <w:p>
+      <w:pPr>
+        <w:keepNext/>
+        <w:jc w:val="center"/>
       </w:pPr>
       <w:r>
         <w:rPr>
@@ -905,20 +1569,11 @@
           <w:sz w:val="22"/>
           <w:szCs w:val="28"/>
         </w:rPr>
-        <w:lastRenderedPageBreak/>
         <w:drawing>
-          <wp:anchor distT="0" distB="0" distL="114300" distR="114300" simplePos="0" relativeHeight="251661312" behindDoc="0" locked="0" layoutInCell="1" allowOverlap="1" wp14:anchorId="3C19E81A" wp14:editId="130686F3">
-            <wp:simplePos x="0" y="0"/>
-            <wp:positionH relativeFrom="margin">
-              <wp:align>center</wp:align>
-            </wp:positionH>
-            <wp:positionV relativeFrom="paragraph">
-              <wp:posOffset>1112520</wp:posOffset>
-            </wp:positionV>
-            <wp:extent cx="3040380" cy="4110990"/>
-            <wp:effectExtent l="0" t="0" r="7620" b="3810"/>
-            <wp:wrapTopAndBottom/>
-            <wp:docPr id="7" name="Picture 7" descr="Text, letter&#10;&#10;Description automatically generated"/>
+          <wp:inline distT="0" distB="0" distL="0" distR="0" wp14:anchorId="23BF2DED" wp14:editId="7478DB29">
+            <wp:extent cx="2013501" cy="2751151"/>
+            <wp:effectExtent l="0" t="0" r="6350" b="0"/>
+            <wp:docPr id="16" name="Picture 16"/>
             <wp:cNvGraphicFramePr>
               <a:graphicFrameLocks xmlns:a="http://schemas.openxmlformats.org/drawingml/2006/main" noChangeAspect="1"/>
             </wp:cNvGraphicFramePr>
@@ -926,50 +1581,199 @@
               <a:graphicData uri="http://schemas.openxmlformats.org/drawingml/2006/picture">
                 <pic:pic xmlns:pic="http://schemas.openxmlformats.org/drawingml/2006/picture">
                   <pic:nvPicPr>
-                    <pic:cNvPr id="7" name="Picture 7" descr="Text, letter&#10;&#10;Description automatically generated"/>
-                    <pic:cNvPicPr/>
+                    <pic:cNvPr id="0" name="Picture 3"/>
+                    <pic:cNvPicPr>
+                      <a:picLocks noChangeAspect="1" noChangeArrowheads="1"/>
+                    </pic:cNvPicPr>
                   </pic:nvPicPr>
                   <pic:blipFill>
-                    <a:blip r:embed="rId12"/>
+                    <a:blip r:embed="rId12">
+                      <a:extLst>
+                        <a:ext uri="{28A0092B-C50C-407E-A947-70E740481C1C}">
+                          <a14:useLocalDpi xmlns:a14="http://schemas.microsoft.com/office/drawing/2010/main" val="0"/>
+                        </a:ext>
+                      </a:extLst>
+                    </a:blip>
+                    <a:srcRect/>
                     <a:stretch>
                       <a:fillRect/>
                     </a:stretch>
                   </pic:blipFill>
-                  <pic:spPr>
+                  <pic:spPr bwMode="auto">
                     <a:xfrm>
                       <a:off x="0" y="0"/>
-                      <a:ext cx="3040380" cy="4110990"/>
+                      <a:ext cx="2018715" cy="2758276"/>
                     </a:xfrm>
                     <a:prstGeom prst="rect">
                       <a:avLst/>
                     </a:prstGeom>
+                    <a:noFill/>
+                    <a:ln>
+                      <a:noFill/>
+                    </a:ln>
                   </pic:spPr>
                 </pic:pic>
               </a:graphicData>
             </a:graphic>
-            <wp14:sizeRelH relativeFrom="page">
-              <wp14:pctWidth>0</wp14:pctWidth>
-            </wp14:sizeRelH>
-            <wp14:sizeRelV relativeFrom="page">
-              <wp14:pctHeight>0</wp14:pctHeight>
-            </wp14:sizeRelV>
-          </wp:anchor>
+          </wp:inline>
         </w:drawing>
       </w:r>
-      <w:r>
-        <w:rPr>
-          <w:sz w:val="22"/>
-          <w:szCs w:val="28"/>
-        </w:rPr>
-        <w:t xml:space="preserve">We then moved to the Golf file. When using </w:t>
-      </w:r>
-      <w:proofErr w:type="gramStart"/>
-      <w:r>
-        <w:rPr>
-          <w:sz w:val="22"/>
-          <w:szCs w:val="28"/>
-        </w:rPr>
-        <w:t xml:space="preserve">the </w:t>
+    </w:p>
+    <w:p>
+      <w:pPr>
+        <w:pStyle w:val="Caption"/>
+        <w:rPr>
+          <w:rFonts w:ascii="Arial" w:hAnsi="Arial" w:cs="Arial"/>
+          <w:b w:val="0"/>
+          <w:bCs w:val="0"/>
+          <w:i/>
+          <w:iCs/>
+          <w:sz w:val="18"/>
+          <w:szCs w:val="22"/>
+        </w:rPr>
+      </w:pPr>
+      <w:r>
+        <w:rPr>
+          <w:rFonts w:ascii="Arial" w:hAnsi="Arial" w:cs="Arial"/>
+          <w:b w:val="0"/>
+          <w:bCs w:val="0"/>
+          <w:i/>
+          <w:iCs/>
+          <w:sz w:val="16"/>
+          <w:szCs w:val="20"/>
+        </w:rPr>
+        <w:t xml:space="preserve">Figure </w:t>
+      </w:r>
+      <w:r>
+        <w:rPr>
+          <w:rFonts w:ascii="Arial" w:hAnsi="Arial" w:cs="Arial"/>
+          <w:b w:val="0"/>
+          <w:bCs w:val="0"/>
+          <w:i/>
+          <w:iCs/>
+          <w:sz w:val="16"/>
+          <w:szCs w:val="20"/>
+        </w:rPr>
+        <w:fldChar w:fldCharType="begin"/>
+      </w:r>
+      <w:r>
+        <w:rPr>
+          <w:rFonts w:ascii="Arial" w:hAnsi="Arial" w:cs="Arial"/>
+          <w:b w:val="0"/>
+          <w:bCs w:val="0"/>
+          <w:i/>
+          <w:iCs/>
+          <w:sz w:val="16"/>
+          <w:szCs w:val="20"/>
+        </w:rPr>
+        <w:instrText xml:space="preserve"> SEQ Figure \* ARABIC </w:instrText>
+      </w:r>
+      <w:r>
+        <w:rPr>
+          <w:rFonts w:ascii="Arial" w:hAnsi="Arial" w:cs="Arial"/>
+          <w:b w:val="0"/>
+          <w:bCs w:val="0"/>
+          <w:i/>
+          <w:iCs/>
+          <w:sz w:val="16"/>
+          <w:szCs w:val="20"/>
+        </w:rPr>
+        <w:fldChar w:fldCharType="separate"/>
+      </w:r>
+      <w:r>
+        <w:rPr>
+          <w:rFonts w:ascii="Arial" w:hAnsi="Arial" w:cs="Arial"/>
+          <w:b w:val="0"/>
+          <w:bCs w:val="0"/>
+          <w:i/>
+          <w:iCs/>
+          <w:noProof/>
+          <w:sz w:val="16"/>
+          <w:szCs w:val="20"/>
+        </w:rPr>
+        <w:t>4</w:t>
+      </w:r>
+      <w:r>
+        <w:rPr>
+          <w:rFonts w:ascii="Arial" w:hAnsi="Arial" w:cs="Arial"/>
+          <w:b w:val="0"/>
+          <w:bCs w:val="0"/>
+          <w:i/>
+          <w:iCs/>
+          <w:sz w:val="16"/>
+          <w:szCs w:val="20"/>
+        </w:rPr>
+        <w:fldChar w:fldCharType="end"/>
+      </w:r>
+      <w:r>
+        <w:rPr>
+          <w:rFonts w:ascii="Arial" w:hAnsi="Arial" w:cs="Arial"/>
+          <w:b w:val="0"/>
+          <w:bCs w:val="0"/>
+          <w:i/>
+          <w:iCs/>
+          <w:sz w:val="16"/>
+          <w:szCs w:val="20"/>
+        </w:rPr>
+        <w:t xml:space="preserve"> - Third hidden artifact</w:t>
+      </w:r>
+    </w:p>
+    <w:p>
+      <w:pPr>
+        <w:rPr>
+          <w:sz w:val="22"/>
+          <w:szCs w:val="28"/>
+        </w:rPr>
+      </w:pPr>
+      <w:r>
+        <w:rPr>
+          <w:sz w:val="22"/>
+          <w:szCs w:val="28"/>
+        </w:rPr>
+        <w:t xml:space="preserve"> </w:t>
+      </w:r>
+    </w:p>
+    <w:p>
+      <w:pPr>
+        <w:rPr>
+          <w:sz w:val="22"/>
+          <w:szCs w:val="28"/>
+        </w:rPr>
+      </w:pPr>
+      <w:r>
+        <w:rPr>
+          <w:sz w:val="22"/>
+          <w:szCs w:val="28"/>
+        </w:rPr>
+        <w:t>T</w:t>
+      </w:r>
+      <w:r>
+        <w:rPr>
+          <w:sz w:val="22"/>
+          <w:szCs w:val="28"/>
+        </w:rPr>
+        <w:t>hen</w:t>
+      </w:r>
+      <w:r>
+        <w:rPr>
+          <w:sz w:val="22"/>
+          <w:szCs w:val="28"/>
+        </w:rPr>
+        <w:t xml:space="preserve"> we</w:t>
+      </w:r>
+      <w:r>
+        <w:rPr>
+          <w:sz w:val="22"/>
+          <w:szCs w:val="28"/>
+        </w:rPr>
+        <w:t xml:space="preserve"> moved to the Golf file. When using</w:t>
+      </w:r>
+      <w:r>
+        <w:rPr>
+          <w:sz w:val="22"/>
+          <w:szCs w:val="28"/>
+        </w:rPr>
+        <w:t xml:space="preserve"> </w:t>
       </w:r>
       <w:proofErr w:type="spellStart"/>
       <w:r>
@@ -980,27 +1784,26 @@
         <w:t>exiftool</w:t>
       </w:r>
       <w:proofErr w:type="spellEnd"/>
-      <w:proofErr w:type="gramEnd"/>
-      <w:r>
-        <w:rPr>
-          <w:sz w:val="22"/>
-          <w:szCs w:val="28"/>
-        </w:rPr>
-        <w:t xml:space="preserve">, it said </w:t>
-      </w:r>
-      <w:r>
-        <w:rPr>
-          <w:sz w:val="22"/>
-          <w:szCs w:val="28"/>
-        </w:rPr>
-        <w:t xml:space="preserve">that </w:t>
-      </w:r>
-      <w:r>
-        <w:rPr>
-          <w:sz w:val="22"/>
-          <w:szCs w:val="28"/>
-        </w:rPr>
-        <w:t xml:space="preserve">was a JPG file with a </w:t>
+      <w:r>
+        <w:rPr>
+          <w:sz w:val="22"/>
+          <w:szCs w:val="28"/>
+        </w:rPr>
+        <w:t xml:space="preserve">, it </w:t>
+      </w:r>
+      <w:r>
+        <w:rPr>
+          <w:sz w:val="22"/>
+          <w:szCs w:val="28"/>
+        </w:rPr>
+        <w:t>showed</w:t>
+      </w:r>
+      <w:r>
+        <w:rPr>
+          <w:sz w:val="22"/>
+          <w:szCs w:val="28"/>
+        </w:rPr>
+        <w:t xml:space="preserve"> a JPG file with a </w:t>
       </w:r>
       <w:proofErr w:type="gramStart"/>
       <w:r>
@@ -1027,21 +1830,33 @@
         </w:rPr>
         <w:t xml:space="preserve">. Since the problem was the </w:t>
       </w:r>
-      <w:proofErr w:type="gramStart"/>
-      <w:r>
-        <w:rPr>
-          <w:sz w:val="22"/>
-          <w:szCs w:val="28"/>
-        </w:rPr>
-        <w:t>header</w:t>
-      </w:r>
-      <w:proofErr w:type="gramEnd"/>
-      <w:r>
-        <w:rPr>
-          <w:sz w:val="22"/>
-          <w:szCs w:val="28"/>
-        </w:rPr>
-        <w:t xml:space="preserve"> we decided that we should inspect it further, and by using the </w:t>
+      <w:r>
+        <w:rPr>
+          <w:sz w:val="22"/>
+          <w:szCs w:val="28"/>
+        </w:rPr>
+        <w:t>header,</w:t>
+      </w:r>
+      <w:r>
+        <w:rPr>
+          <w:sz w:val="22"/>
+          <w:szCs w:val="28"/>
+        </w:rPr>
+        <w:t xml:space="preserve"> we decided that we should inspect it further,</w:t>
+      </w:r>
+      <w:r>
+        <w:rPr>
+          <w:sz w:val="22"/>
+          <w:szCs w:val="28"/>
+        </w:rPr>
+        <w:t xml:space="preserve"> </w:t>
+      </w:r>
+      <w:r>
+        <w:rPr>
+          <w:sz w:val="22"/>
+          <w:szCs w:val="28"/>
+        </w:rPr>
+        <w:t xml:space="preserve">by using </w:t>
       </w:r>
       <w:hyperlink r:id="rId13" w:history="1">
         <w:r>
@@ -1058,6 +1873,83 @@
           <w:sz w:val="22"/>
           <w:szCs w:val="28"/>
         </w:rPr>
+        <w:t xml:space="preserve"> (hex editor) we could finally see </w:t>
+      </w:r>
+      <w:r>
+        <w:rPr>
+          <w:sz w:val="22"/>
+          <w:szCs w:val="28"/>
+        </w:rPr>
+        <w:t>its</w:t>
+      </w:r>
+      <w:r>
+        <w:rPr>
+          <w:sz w:val="22"/>
+          <w:szCs w:val="28"/>
+        </w:rPr>
+        <w:t xml:space="preserve"> header. With </w:t>
+      </w:r>
+      <w:r>
+        <w:rPr>
+          <w:sz w:val="22"/>
+          <w:szCs w:val="28"/>
+        </w:rPr>
+        <w:t>what we had of the header</w:t>
+      </w:r>
+      <w:r>
+        <w:rPr>
+          <w:sz w:val="22"/>
+          <w:szCs w:val="28"/>
+        </w:rPr>
+        <w:t xml:space="preserve"> we concluded that instead of a JPG with</w:t>
+      </w:r>
+      <w:r>
+        <w:rPr>
+          <w:sz w:val="22"/>
+          <w:szCs w:val="28"/>
+        </w:rPr>
+        <w:t xml:space="preserve"> an</w:t>
+      </w:r>
+      <w:r>
+        <w:rPr>
+          <w:sz w:val="22"/>
+          <w:szCs w:val="28"/>
+        </w:rPr>
+        <w:t xml:space="preserve"> extra unknown header</w:t>
+      </w:r>
+      <w:r>
+        <w:rPr>
+          <w:sz w:val="22"/>
+          <w:szCs w:val="28"/>
+        </w:rPr>
+        <w:t>,</w:t>
+      </w:r>
+      <w:r>
+        <w:rPr>
+          <w:sz w:val="22"/>
+          <w:szCs w:val="28"/>
+        </w:rPr>
+        <w:t xml:space="preserve"> it was a PDF file with some part of its header missing. When complet</w:t>
+      </w:r>
+      <w:r>
+        <w:rPr>
+          <w:sz w:val="22"/>
+          <w:szCs w:val="28"/>
+        </w:rPr>
+        <w:t>ing the header</w:t>
+      </w:r>
+      <w:r>
+        <w:rPr>
+          <w:sz w:val="22"/>
+          <w:szCs w:val="28"/>
+        </w:rPr>
+        <w:t>,</w:t>
+      </w:r>
+      <w:r>
+        <w:rPr>
+          <w:sz w:val="22"/>
+          <w:szCs w:val="28"/>
+        </w:rPr>
         <w:t xml:space="preserve"> </w:t>
       </w:r>
       <w:r>
@@ -1065,144 +1957,13 @@
           <w:sz w:val="22"/>
           <w:szCs w:val="28"/>
         </w:rPr>
-        <w:t>(</w:t>
-      </w:r>
-      <w:r>
-        <w:rPr>
-          <w:sz w:val="22"/>
-          <w:szCs w:val="28"/>
-        </w:rPr>
-        <w:t xml:space="preserve">a website that is </w:t>
-      </w:r>
-      <w:r>
-        <w:rPr>
-          <w:sz w:val="22"/>
-          <w:szCs w:val="28"/>
-        </w:rPr>
-        <w:t xml:space="preserve">a hex editor) we could finally see the header. </w:t>
-      </w:r>
-      <w:r>
-        <w:rPr>
-          <w:sz w:val="22"/>
-          <w:szCs w:val="28"/>
-          <w:highlight w:val="yellow"/>
-        </w:rPr>
-        <w:t>With the first</w:t>
-      </w:r>
-      <w:r>
-        <w:rPr>
-          <w:sz w:val="22"/>
-          <w:szCs w:val="28"/>
-        </w:rPr>
-        <w:t xml:space="preserve"> </w:t>
-      </w:r>
-      <w:r>
-        <w:rPr>
-          <w:sz w:val="22"/>
-          <w:szCs w:val="28"/>
-          <w:highlight w:val="yellow"/>
-        </w:rPr>
-        <w:t>(</w:t>
-      </w:r>
-      <w:proofErr w:type="spellStart"/>
-      <w:r>
-        <w:rPr>
-          <w:sz w:val="22"/>
-          <w:szCs w:val="28"/>
-          <w:highlight w:val="yellow"/>
-        </w:rPr>
-        <w:t>ver</w:t>
-      </w:r>
-      <w:proofErr w:type="spellEnd"/>
-      <w:r>
-        <w:rPr>
-          <w:sz w:val="22"/>
-          <w:szCs w:val="28"/>
-          <w:highlight w:val="yellow"/>
-        </w:rPr>
-        <w:t xml:space="preserve"> </w:t>
-      </w:r>
-      <w:proofErr w:type="spellStart"/>
-      <w:r>
-        <w:rPr>
-          <w:sz w:val="22"/>
-          <w:szCs w:val="28"/>
-          <w:highlight w:val="yellow"/>
-        </w:rPr>
-        <w:t>os</w:t>
-      </w:r>
-      <w:proofErr w:type="spellEnd"/>
-      <w:r>
-        <w:rPr>
-          <w:sz w:val="22"/>
-          <w:szCs w:val="28"/>
-          <w:highlight w:val="yellow"/>
-        </w:rPr>
-        <w:t xml:space="preserve"> hexadecimals e </w:t>
-      </w:r>
-      <w:proofErr w:type="spellStart"/>
-      <w:r>
-        <w:rPr>
-          <w:sz w:val="22"/>
-          <w:szCs w:val="28"/>
-          <w:highlight w:val="yellow"/>
-        </w:rPr>
-        <w:t>colocar</w:t>
-      </w:r>
-      <w:proofErr w:type="spellEnd"/>
-      <w:r>
-        <w:rPr>
-          <w:sz w:val="22"/>
-          <w:szCs w:val="28"/>
-          <w:highlight w:val="yellow"/>
-        </w:rPr>
-        <w:t xml:space="preserve"> </w:t>
-      </w:r>
-      <w:proofErr w:type="spellStart"/>
-      <w:r>
-        <w:rPr>
-          <w:sz w:val="22"/>
-          <w:szCs w:val="28"/>
-          <w:highlight w:val="yellow"/>
-        </w:rPr>
-        <w:t>aqui</w:t>
-      </w:r>
-      <w:proofErr w:type="spellEnd"/>
-      <w:r>
-        <w:rPr>
-          <w:sz w:val="22"/>
-          <w:szCs w:val="28"/>
-        </w:rPr>
-        <w:t>) part of the header we concluded that instead of a JPG with extra unknown header it was a PDF file with some part of its header missing. When complete</w:t>
-      </w:r>
-      <w:r>
-        <w:rPr>
-          <w:sz w:val="22"/>
-          <w:szCs w:val="28"/>
-        </w:rPr>
-        <w:t>,</w:t>
-      </w:r>
-      <w:r>
-        <w:rPr>
-          <w:sz w:val="22"/>
-          <w:szCs w:val="28"/>
-        </w:rPr>
-        <w:t xml:space="preserve"> </w:t>
-      </w:r>
-      <w:r>
-        <w:rPr>
-          <w:sz w:val="22"/>
-          <w:szCs w:val="28"/>
-        </w:rPr>
         <w:t>the PDF was repaired.</w:t>
       </w:r>
     </w:p>
     <w:p>
       <w:pPr>
-        <w:rPr>
-          <w:sz w:val="22"/>
-          <w:szCs w:val="28"/>
-        </w:rPr>
+        <w:keepNext/>
+        <w:jc w:val="center"/>
       </w:pPr>
       <w:r>
         <w:rPr>
@@ -1210,18 +1971,10 @@
           <w:szCs w:val="28"/>
         </w:rPr>
         <w:drawing>
-          <wp:anchor distT="0" distB="0" distL="114300" distR="114300" simplePos="0" relativeHeight="251662336" behindDoc="0" locked="0" layoutInCell="1" allowOverlap="1" wp14:anchorId="352DCEB7" wp14:editId="43CB4ED0">
-            <wp:simplePos x="0" y="0"/>
-            <wp:positionH relativeFrom="margin">
-              <wp:posOffset>1376045</wp:posOffset>
-            </wp:positionH>
-            <wp:positionV relativeFrom="paragraph">
-              <wp:posOffset>5127625</wp:posOffset>
-            </wp:positionV>
-            <wp:extent cx="3436620" cy="2571115"/>
-            <wp:effectExtent l="0" t="0" r="0" b="635"/>
-            <wp:wrapTopAndBottom/>
-            <wp:docPr id="3" name="Picture 3" descr="A person wearing a suit and tie&#10;&#10;Description automatically generated"/>
+          <wp:inline distT="0" distB="0" distL="0" distR="0" wp14:anchorId="2F6390EF" wp14:editId="0D5F065B">
+            <wp:extent cx="2072891" cy="2918129"/>
+            <wp:effectExtent l="0" t="0" r="3810" b="0"/>
+            <wp:docPr id="17" name="Picture 17" descr="Text, letter&#10;&#10;Description automatically generated"/>
             <wp:cNvGraphicFramePr>
               <a:graphicFrameLocks xmlns:a="http://schemas.openxmlformats.org/drawingml/2006/main" noChangeAspect="1"/>
             </wp:cNvGraphicFramePr>
@@ -1229,7 +1982,7 @@
               <a:graphicData uri="http://schemas.openxmlformats.org/drawingml/2006/picture">
                 <pic:pic xmlns:pic="http://schemas.openxmlformats.org/drawingml/2006/picture">
                   <pic:nvPicPr>
-                    <pic:cNvPr id="3" name="Picture 3" descr="A person wearing a suit and tie&#10;&#10;Description automatically generated"/>
+                    <pic:cNvPr id="17" name="Picture 17" descr="Text, letter&#10;&#10;Description automatically generated"/>
                     <pic:cNvPicPr/>
                   </pic:nvPicPr>
                   <pic:blipFill>
@@ -1241,7 +1994,7 @@
                   <pic:spPr>
                     <a:xfrm>
                       <a:off x="0" y="0"/>
-                      <a:ext cx="3436620" cy="2571115"/>
+                      <a:ext cx="2082036" cy="2931003"/>
                     </a:xfrm>
                     <a:prstGeom prst="rect">
                       <a:avLst/>
@@ -1250,37 +2003,174 @@
                 </pic:pic>
               </a:graphicData>
             </a:graphic>
-            <wp14:sizeRelH relativeFrom="page">
-              <wp14:pctWidth>0</wp14:pctWidth>
-            </wp14:sizeRelH>
-            <wp14:sizeRelV relativeFrom="page">
-              <wp14:pctHeight>0</wp14:pctHeight>
-            </wp14:sizeRelV>
-          </wp:anchor>
+          </wp:inline>
         </w:drawing>
       </w:r>
-      <w:r>
-        <w:rPr>
-          <w:sz w:val="22"/>
-          <w:szCs w:val="28"/>
-        </w:rPr>
-        <w:t xml:space="preserve">Before discovering the artifact in the Golf </w:t>
-      </w:r>
-      <w:proofErr w:type="gramStart"/>
-      <w:r>
-        <w:rPr>
-          <w:sz w:val="22"/>
-          <w:szCs w:val="28"/>
-        </w:rPr>
-        <w:t>file</w:t>
-      </w:r>
-      <w:proofErr w:type="gramEnd"/>
-      <w:r>
-        <w:rPr>
-          <w:sz w:val="22"/>
-          <w:szCs w:val="28"/>
-        </w:rPr>
-        <w:t xml:space="preserve"> we also ran the </w:t>
+    </w:p>
+    <w:p>
+      <w:pPr>
+        <w:pStyle w:val="Caption"/>
+        <w:rPr>
+          <w:rFonts w:ascii="Arial" w:hAnsi="Arial" w:cs="Arial"/>
+          <w:b w:val="0"/>
+          <w:bCs w:val="0"/>
+          <w:i/>
+          <w:iCs/>
+          <w:sz w:val="18"/>
+          <w:szCs w:val="22"/>
+        </w:rPr>
+      </w:pPr>
+      <w:r>
+        <w:rPr>
+          <w:rFonts w:ascii="Arial" w:hAnsi="Arial" w:cs="Arial"/>
+          <w:b w:val="0"/>
+          <w:bCs w:val="0"/>
+          <w:i/>
+          <w:iCs/>
+          <w:sz w:val="16"/>
+          <w:szCs w:val="20"/>
+        </w:rPr>
+        <w:t xml:space="preserve">Figure </w:t>
+      </w:r>
+      <w:r>
+        <w:rPr>
+          <w:rFonts w:ascii="Arial" w:hAnsi="Arial" w:cs="Arial"/>
+          <w:b w:val="0"/>
+          <w:bCs w:val="0"/>
+          <w:i/>
+          <w:iCs/>
+          <w:sz w:val="16"/>
+          <w:szCs w:val="20"/>
+        </w:rPr>
+        <w:fldChar w:fldCharType="begin"/>
+      </w:r>
+      <w:r>
+        <w:rPr>
+          <w:rFonts w:ascii="Arial" w:hAnsi="Arial" w:cs="Arial"/>
+          <w:b w:val="0"/>
+          <w:bCs w:val="0"/>
+          <w:i/>
+          <w:iCs/>
+          <w:sz w:val="16"/>
+          <w:szCs w:val="20"/>
+        </w:rPr>
+        <w:instrText xml:space="preserve"> SEQ Figure \* ARABIC </w:instrText>
+      </w:r>
+      <w:r>
+        <w:rPr>
+          <w:rFonts w:ascii="Arial" w:hAnsi="Arial" w:cs="Arial"/>
+          <w:b w:val="0"/>
+          <w:bCs w:val="0"/>
+          <w:i/>
+          <w:iCs/>
+          <w:sz w:val="16"/>
+          <w:szCs w:val="20"/>
+        </w:rPr>
+        <w:fldChar w:fldCharType="separate"/>
+      </w:r>
+      <w:r>
+        <w:rPr>
+          <w:rFonts w:ascii="Arial" w:hAnsi="Arial" w:cs="Arial"/>
+          <w:b w:val="0"/>
+          <w:bCs w:val="0"/>
+          <w:i/>
+          <w:iCs/>
+          <w:noProof/>
+          <w:sz w:val="16"/>
+          <w:szCs w:val="20"/>
+        </w:rPr>
+        <w:t>5</w:t>
+      </w:r>
+      <w:r>
+        <w:rPr>
+          <w:rFonts w:ascii="Arial" w:hAnsi="Arial" w:cs="Arial"/>
+          <w:b w:val="0"/>
+          <w:bCs w:val="0"/>
+          <w:i/>
+          <w:iCs/>
+          <w:sz w:val="16"/>
+          <w:szCs w:val="20"/>
+        </w:rPr>
+        <w:fldChar w:fldCharType="end"/>
+      </w:r>
+      <w:r>
+        <w:rPr>
+          <w:rFonts w:ascii="Arial" w:hAnsi="Arial" w:cs="Arial"/>
+          <w:b w:val="0"/>
+          <w:bCs w:val="0"/>
+          <w:i/>
+          <w:iCs/>
+          <w:sz w:val="16"/>
+          <w:szCs w:val="20"/>
+        </w:rPr>
+        <w:t xml:space="preserve"> - Fo</w:t>
+      </w:r>
+      <w:r>
+        <w:rPr>
+          <w:rFonts w:ascii="Arial" w:hAnsi="Arial" w:cs="Arial"/>
+          <w:b w:val="0"/>
+          <w:bCs w:val="0"/>
+          <w:i/>
+          <w:iCs/>
+          <w:sz w:val="16"/>
+          <w:szCs w:val="20"/>
+        </w:rPr>
+        <w:t>u</w:t>
+      </w:r>
+      <w:r>
+        <w:rPr>
+          <w:rFonts w:ascii="Arial" w:hAnsi="Arial" w:cs="Arial"/>
+          <w:b w:val="0"/>
+          <w:bCs w:val="0"/>
+          <w:i/>
+          <w:iCs/>
+          <w:sz w:val="16"/>
+          <w:szCs w:val="20"/>
+        </w:rPr>
+        <w:t>rth hidden artifact</w:t>
+      </w:r>
+      <w:r>
+        <w:rPr>
+          <w:rFonts w:ascii="Arial" w:hAnsi="Arial" w:cs="Arial"/>
+          <w:b w:val="0"/>
+          <w:bCs w:val="0"/>
+          <w:i/>
+          <w:iCs/>
+          <w:sz w:val="16"/>
+          <w:szCs w:val="20"/>
+        </w:rPr>
+        <w:t xml:space="preserve"> (screenshot of pdf)</w:t>
+      </w:r>
+    </w:p>
+    <w:p>
+      <w:pPr>
+        <w:rPr>
+          <w:sz w:val="22"/>
+          <w:szCs w:val="28"/>
+        </w:rPr>
+      </w:pPr>
+    </w:p>
+    <w:p>
+      <w:pPr>
+        <w:rPr>
+          <w:sz w:val="22"/>
+          <w:szCs w:val="28"/>
+        </w:rPr>
+      </w:pPr>
+      <w:r>
+        <w:rPr>
+          <w:sz w:val="22"/>
+          <w:szCs w:val="28"/>
+        </w:rPr>
+        <w:lastRenderedPageBreak/>
+        <w:t>W</w:t>
+      </w:r>
+      <w:r>
+        <w:rPr>
+          <w:sz w:val="22"/>
+          <w:szCs w:val="28"/>
+        </w:rPr>
+        <w:t xml:space="preserve">e also ran </w:t>
       </w:r>
       <w:proofErr w:type="spellStart"/>
       <w:r>
@@ -1297,14 +2187,6 @@
           <w:szCs w:val="28"/>
         </w:rPr>
         <w:t xml:space="preserve"> on </w:t>
-      </w:r>
-      <w:proofErr w:type="gramStart"/>
-      <w:r>
-        <w:rPr>
-          <w:sz w:val="22"/>
-          <w:szCs w:val="28"/>
-        </w:rPr>
-        <w:t xml:space="preserve">the </w:t>
       </w:r>
       <w:r>
         <w:rPr>
@@ -1315,13 +2197,26 @@
         </w:rPr>
         <w:t>Sports.zip</w:t>
       </w:r>
-      <w:proofErr w:type="gramEnd"/>
-      <w:r>
-        <w:rPr>
-          <w:sz w:val="22"/>
-          <w:szCs w:val="28"/>
-        </w:rPr>
-        <w:t xml:space="preserve">. While doing so we found a weird comment that stated </w:t>
+      <w:r>
+        <w:rPr>
+          <w:sz w:val="22"/>
+          <w:szCs w:val="28"/>
+        </w:rPr>
+        <w:t>. While doing so</w:t>
+      </w:r>
+      <w:r>
+        <w:rPr>
+          <w:sz w:val="22"/>
+          <w:szCs w:val="28"/>
+        </w:rPr>
+        <w:t>,</w:t>
+      </w:r>
+      <w:r>
+        <w:rPr>
+          <w:sz w:val="22"/>
+          <w:szCs w:val="28"/>
+        </w:rPr>
+        <w:t xml:space="preserve"> we found a weird comment that stated </w:t>
       </w:r>
       <w:proofErr w:type="gramStart"/>
       <w:r>
@@ -1346,9 +2241,31 @@
           <w:sz w:val="22"/>
           <w:szCs w:val="28"/>
         </w:rPr>
-        <w:t xml:space="preserve">…”, but there were no file with that name when the zip was extracted. We thought that the zip file might be somewhat corrupted and to try to repair it we used a repair tool from </w:t>
+        <w:t>…”, but there were no file with that name when the zip was extracted.</w:t>
+      </w:r>
+      <w:r>
+        <w:rPr>
+          <w:sz w:val="22"/>
+          <w:szCs w:val="28"/>
+        </w:rPr>
+        <w:t xml:space="preserve"> After </w:t>
       </w:r>
       <w:proofErr w:type="spellStart"/>
+      <w:r>
+        <w:rPr>
+          <w:sz w:val="22"/>
+          <w:szCs w:val="28"/>
+        </w:rPr>
+        <w:t>hexdumping</w:t>
+      </w:r>
+      <w:proofErr w:type="spellEnd"/>
+      <w:r>
+        <w:rPr>
+          <w:sz w:val="22"/>
+          <w:szCs w:val="28"/>
+        </w:rPr>
+        <w:t xml:space="preserve"> the zip file, we also found out more references to </w:t>
+      </w:r>
       <w:r>
         <w:rPr>
           <w:b/>
@@ -1356,22 +2273,7 @@
           <w:sz w:val="22"/>
           <w:szCs w:val="28"/>
         </w:rPr>
-        <w:t>WinRar</w:t>
-      </w:r>
-      <w:proofErr w:type="spellEnd"/>
-      <w:r>
-        <w:rPr>
-          <w:sz w:val="22"/>
-          <w:szCs w:val="28"/>
-        </w:rPr>
-        <w:t>. After the repair the video</w:t>
-      </w:r>
-      <w:r>
-        <w:rPr>
-          <w:sz w:val="22"/>
-          <w:szCs w:val="28"/>
-        </w:rPr>
-        <w:t xml:space="preserve"> </w:t>
+        <w:t>BuzzAldrin.mov</w:t>
       </w:r>
       <w:r>
         <w:rPr>
@@ -1380,8 +2282,67 @@
           <w:sz w:val="22"/>
           <w:szCs w:val="28"/>
         </w:rPr>
-        <w:t>BuzzAldrin.mov</w:t>
-      </w:r>
+        <w:t>.</w:t>
+      </w:r>
+      <w:r>
+        <w:rPr>
+          <w:sz w:val="22"/>
+          <w:szCs w:val="28"/>
+        </w:rPr>
+        <w:t xml:space="preserve"> We thought that the zip file might be corrupted</w:t>
+      </w:r>
+      <w:r>
+        <w:rPr>
+          <w:sz w:val="22"/>
+          <w:szCs w:val="28"/>
+        </w:rPr>
+        <w:t>.</w:t>
+      </w:r>
+      <w:r>
+        <w:rPr>
+          <w:sz w:val="22"/>
+          <w:szCs w:val="28"/>
+        </w:rPr>
+        <w:t xml:space="preserve"> </w:t>
+      </w:r>
+      <w:proofErr w:type="gramStart"/>
+      <w:r>
+        <w:rPr>
+          <w:sz w:val="22"/>
+          <w:szCs w:val="28"/>
+        </w:rPr>
+        <w:t xml:space="preserve">In order </w:t>
+      </w:r>
+      <w:r>
+        <w:rPr>
+          <w:sz w:val="22"/>
+          <w:szCs w:val="28"/>
+        </w:rPr>
+        <w:t>to</w:t>
+      </w:r>
+      <w:proofErr w:type="gramEnd"/>
+      <w:r>
+        <w:rPr>
+          <w:sz w:val="22"/>
+          <w:szCs w:val="28"/>
+        </w:rPr>
+        <w:t xml:space="preserve"> repair it we used a repair tool </w:t>
+      </w:r>
+      <w:r>
+        <w:rPr>
+          <w:sz w:val="22"/>
+          <w:szCs w:val="28"/>
+        </w:rPr>
+        <w:t>within</w:t>
+      </w:r>
+      <w:r>
+        <w:rPr>
+          <w:sz w:val="22"/>
+          <w:szCs w:val="28"/>
+        </w:rPr>
+        <w:t xml:space="preserve"> </w:t>
+      </w:r>
+      <w:proofErr w:type="spellStart"/>
       <w:r>
         <w:rPr>
           <w:b/>
@@ -1389,47 +2350,36 @@
           <w:sz w:val="22"/>
           <w:szCs w:val="28"/>
         </w:rPr>
+        <w:t>WinRar</w:t>
+      </w:r>
+      <w:proofErr w:type="spellEnd"/>
+      <w:r>
+        <w:rPr>
+          <w:sz w:val="22"/>
+          <w:szCs w:val="28"/>
+        </w:rPr>
+        <w:t xml:space="preserve">. After </w:t>
+      </w:r>
+      <w:r>
+        <w:rPr>
+          <w:sz w:val="22"/>
+          <w:szCs w:val="28"/>
+        </w:rPr>
+        <w:t>repairing it,</w:t>
+      </w:r>
+      <w:r>
+        <w:rPr>
+          <w:sz w:val="22"/>
+          <w:szCs w:val="28"/>
+        </w:rPr>
+        <w:t xml:space="preserve"> the video</w:t>
+      </w:r>
+      <w:r>
+        <w:rPr>
+          <w:sz w:val="22"/>
+          <w:szCs w:val="28"/>
+        </w:rPr>
         <w:t xml:space="preserve"> </w:t>
-      </w:r>
-      <w:r>
-        <w:rPr>
-          <w:sz w:val="22"/>
-          <w:szCs w:val="28"/>
-        </w:rPr>
-        <w:t>was found among the other files.</w:t>
-      </w:r>
-    </w:p>
-    <w:p>
-      <w:pPr>
-        <w:rPr>
-          <w:sz w:val="22"/>
-          <w:szCs w:val="28"/>
-        </w:rPr>
-      </w:pPr>
-      <w:proofErr w:type="gramStart"/>
-      <w:r>
-        <w:rPr>
-          <w:sz w:val="22"/>
-          <w:szCs w:val="28"/>
-        </w:rPr>
-        <w:lastRenderedPageBreak/>
-        <w:t>Lastly</w:t>
-      </w:r>
-      <w:proofErr w:type="gramEnd"/>
-      <w:r>
-        <w:rPr>
-          <w:sz w:val="22"/>
-          <w:szCs w:val="28"/>
-        </w:rPr>
-        <w:t xml:space="preserve"> we tried to understand how to decrypt </w:t>
-      </w:r>
-      <w:proofErr w:type="gramStart"/>
-      <w:r>
-        <w:rPr>
-          <w:sz w:val="22"/>
-          <w:szCs w:val="28"/>
-        </w:rPr>
-        <w:t xml:space="preserve">the </w:t>
       </w:r>
       <w:r>
         <w:rPr>
@@ -1438,9 +2388,8 @@
           <w:sz w:val="22"/>
           <w:szCs w:val="28"/>
         </w:rPr>
-        <w:t>Corrupted.pdf</w:t>
-      </w:r>
-      <w:proofErr w:type="gramEnd"/>
+        <w:t>BuzzAldrin.mov</w:t>
+      </w:r>
       <w:r>
         <w:rPr>
           <w:b/>
@@ -1448,6 +2397,201 @@
           <w:sz w:val="22"/>
           <w:szCs w:val="28"/>
         </w:rPr>
+        <w:t xml:space="preserve"> </w:t>
+      </w:r>
+      <w:r>
+        <w:rPr>
+          <w:sz w:val="22"/>
+          <w:szCs w:val="28"/>
+        </w:rPr>
+        <w:t>was found among the other files.</w:t>
+      </w:r>
+    </w:p>
+    <w:p>
+      <w:pPr>
+        <w:keepNext/>
+        <w:jc w:val="center"/>
+      </w:pPr>
+      <w:r>
+        <w:rPr>
+          <w:sz w:val="22"/>
+          <w:szCs w:val="28"/>
+        </w:rPr>
+        <w:drawing>
+          <wp:inline distT="0" distB="0" distL="0" distR="0" wp14:anchorId="577689AD" wp14:editId="580C38B8">
+            <wp:extent cx="3010963" cy="1693628"/>
+            <wp:effectExtent l="0" t="0" r="0" b="1905"/>
+            <wp:docPr id="18" name="Picture 18" descr="A person wearing a suit and tie&#10;&#10;Description automatically generated with medium confidence"/>
+            <wp:cNvGraphicFramePr>
+              <a:graphicFrameLocks xmlns:a="http://schemas.openxmlformats.org/drawingml/2006/main" noChangeAspect="1"/>
+            </wp:cNvGraphicFramePr>
+            <a:graphic xmlns:a="http://schemas.openxmlformats.org/drawingml/2006/main">
+              <a:graphicData uri="http://schemas.openxmlformats.org/drawingml/2006/picture">
+                <pic:pic xmlns:pic="http://schemas.openxmlformats.org/drawingml/2006/picture">
+                  <pic:nvPicPr>
+                    <pic:cNvPr id="18" name="Picture 18" descr="A person wearing a suit and tie&#10;&#10;Description automatically generated with medium confidence"/>
+                    <pic:cNvPicPr/>
+                  </pic:nvPicPr>
+                  <pic:blipFill>
+                    <a:blip r:embed="rId15"/>
+                    <a:stretch>
+                      <a:fillRect/>
+                    </a:stretch>
+                  </pic:blipFill>
+                  <pic:spPr>
+                    <a:xfrm>
+                      <a:off x="0" y="0"/>
+                      <a:ext cx="3027315" cy="1702826"/>
+                    </a:xfrm>
+                    <a:prstGeom prst="rect">
+                      <a:avLst/>
+                    </a:prstGeom>
+                  </pic:spPr>
+                </pic:pic>
+              </a:graphicData>
+            </a:graphic>
+          </wp:inline>
+        </w:drawing>
+      </w:r>
+    </w:p>
+    <w:p>
+      <w:pPr>
+        <w:pStyle w:val="Caption"/>
+        <w:rPr>
+          <w:rFonts w:ascii="Arial" w:hAnsi="Arial" w:cs="Arial"/>
+          <w:b w:val="0"/>
+          <w:bCs w:val="0"/>
+          <w:i/>
+          <w:iCs/>
+          <w:sz w:val="18"/>
+          <w:szCs w:val="22"/>
+        </w:rPr>
+      </w:pPr>
+      <w:r>
+        <w:rPr>
+          <w:rFonts w:ascii="Arial" w:hAnsi="Arial" w:cs="Arial"/>
+          <w:b w:val="0"/>
+          <w:bCs w:val="0"/>
+          <w:i/>
+          <w:iCs/>
+          <w:sz w:val="16"/>
+          <w:szCs w:val="20"/>
+        </w:rPr>
+        <w:t xml:space="preserve">Figure </w:t>
+      </w:r>
+      <w:r>
+        <w:rPr>
+          <w:rFonts w:ascii="Arial" w:hAnsi="Arial" w:cs="Arial"/>
+          <w:b w:val="0"/>
+          <w:bCs w:val="0"/>
+          <w:i/>
+          <w:iCs/>
+          <w:sz w:val="16"/>
+          <w:szCs w:val="20"/>
+        </w:rPr>
+        <w:fldChar w:fldCharType="begin"/>
+      </w:r>
+      <w:r>
+        <w:rPr>
+          <w:rFonts w:ascii="Arial" w:hAnsi="Arial" w:cs="Arial"/>
+          <w:b w:val="0"/>
+          <w:bCs w:val="0"/>
+          <w:i/>
+          <w:iCs/>
+          <w:sz w:val="16"/>
+          <w:szCs w:val="20"/>
+        </w:rPr>
+        <w:instrText xml:space="preserve"> SEQ Figure \* ARABIC </w:instrText>
+      </w:r>
+      <w:r>
+        <w:rPr>
+          <w:rFonts w:ascii="Arial" w:hAnsi="Arial" w:cs="Arial"/>
+          <w:b w:val="0"/>
+          <w:bCs w:val="0"/>
+          <w:i/>
+          <w:iCs/>
+          <w:sz w:val="16"/>
+          <w:szCs w:val="20"/>
+        </w:rPr>
+        <w:fldChar w:fldCharType="separate"/>
+      </w:r>
+      <w:r>
+        <w:rPr>
+          <w:rFonts w:ascii="Arial" w:hAnsi="Arial" w:cs="Arial"/>
+          <w:b w:val="0"/>
+          <w:bCs w:val="0"/>
+          <w:i/>
+          <w:iCs/>
+          <w:noProof/>
+          <w:sz w:val="16"/>
+          <w:szCs w:val="20"/>
+        </w:rPr>
+        <w:t>6</w:t>
+      </w:r>
+      <w:r>
+        <w:rPr>
+          <w:rFonts w:ascii="Arial" w:hAnsi="Arial" w:cs="Arial"/>
+          <w:b w:val="0"/>
+          <w:bCs w:val="0"/>
+          <w:i/>
+          <w:iCs/>
+          <w:sz w:val="16"/>
+          <w:szCs w:val="20"/>
+        </w:rPr>
+        <w:fldChar w:fldCharType="end"/>
+      </w:r>
+      <w:r>
+        <w:rPr>
+          <w:rFonts w:ascii="Arial" w:hAnsi="Arial" w:cs="Arial"/>
+          <w:b w:val="0"/>
+          <w:bCs w:val="0"/>
+          <w:i/>
+          <w:iCs/>
+          <w:sz w:val="16"/>
+          <w:szCs w:val="20"/>
+        </w:rPr>
+        <w:t xml:space="preserve"> - Fifth hidden artifact (screenshot of video)</w:t>
+      </w:r>
+    </w:p>
+    <w:p>
+      <w:pPr>
+        <w:rPr>
+          <w:sz w:val="22"/>
+          <w:szCs w:val="28"/>
+        </w:rPr>
+      </w:pPr>
+      <w:proofErr w:type="gramStart"/>
+      <w:r>
+        <w:rPr>
+          <w:sz w:val="22"/>
+          <w:szCs w:val="28"/>
+        </w:rPr>
+        <w:t>Lastly</w:t>
+      </w:r>
+      <w:proofErr w:type="gramEnd"/>
+      <w:r>
+        <w:rPr>
+          <w:sz w:val="22"/>
+          <w:szCs w:val="28"/>
+        </w:rPr>
+        <w:t xml:space="preserve"> we tried to understand how to decrypt the </w:t>
+      </w:r>
+      <w:r>
+        <w:rPr>
+          <w:b/>
+          <w:bCs/>
+          <w:sz w:val="22"/>
+          <w:szCs w:val="28"/>
+        </w:rPr>
+        <w:t>Corrupted.pdf</w:t>
+      </w:r>
+      <w:r>
+        <w:rPr>
+          <w:b/>
+          <w:bCs/>
+          <w:sz w:val="22"/>
+          <w:szCs w:val="28"/>
+        </w:rPr>
         <w:t xml:space="preserve">. </w:t>
       </w:r>
       <w:r>
@@ -1473,30 +2617,7 @@
           <w:sz w:val="22"/>
           <w:szCs w:val="28"/>
         </w:rPr>
-        <w:t xml:space="preserve"> but we didn’t find anything out of ordinary. We then opted to see what the data looked like, </w:t>
-      </w:r>
-      <w:r>
-        <w:rPr>
-          <w:sz w:val="22"/>
-          <w:szCs w:val="28"/>
-        </w:rPr>
-        <w:t xml:space="preserve">doing an </w:t>
-      </w:r>
-      <w:proofErr w:type="spellStart"/>
-      <w:r>
-        <w:rPr>
-          <w:sz w:val="22"/>
-          <w:szCs w:val="28"/>
-        </w:rPr>
-        <w:t>hexdump</w:t>
-      </w:r>
-      <w:proofErr w:type="spellEnd"/>
-      <w:r>
-        <w:rPr>
-          <w:sz w:val="22"/>
-          <w:szCs w:val="28"/>
-        </w:rPr>
-        <w:t xml:space="preserve"> we found ourselves with a string (and encrypted). There was nothing we could get from the </w:t>
+        <w:t xml:space="preserve"> but we didn’t find anything out of ordinary. We then opted to see what the data looked </w:t>
       </w:r>
       <w:proofErr w:type="gramStart"/>
       <w:r>
@@ -1504,6 +2625,43 @@
           <w:sz w:val="22"/>
           <w:szCs w:val="28"/>
         </w:rPr>
+        <w:t>like</w:t>
+      </w:r>
+      <w:r>
+        <w:rPr>
+          <w:sz w:val="22"/>
+          <w:szCs w:val="28"/>
+        </w:rPr>
+        <w:t>,</w:t>
+      </w:r>
+      <w:proofErr w:type="gramEnd"/>
+      <w:r>
+        <w:rPr>
+          <w:sz w:val="22"/>
+          <w:szCs w:val="28"/>
+        </w:rPr>
+        <w:t xml:space="preserve"> the file has the appearance of a text file</w:t>
+      </w:r>
+      <w:r>
+        <w:rPr>
+          <w:sz w:val="22"/>
+          <w:szCs w:val="28"/>
+        </w:rPr>
+        <w:t xml:space="preserve"> with only ASCII characters</w:t>
+      </w:r>
+      <w:r>
+        <w:rPr>
+          <w:sz w:val="22"/>
+          <w:szCs w:val="28"/>
+        </w:rPr>
+        <w:t xml:space="preserve">. There was nothing we could get from the </w:t>
+      </w:r>
+      <w:proofErr w:type="gramStart"/>
+      <w:r>
+        <w:rPr>
+          <w:sz w:val="22"/>
+          <w:szCs w:val="28"/>
+        </w:rPr>
         <w:t>header</w:t>
       </w:r>
       <w:proofErr w:type="gramEnd"/>
@@ -1512,23 +2670,7 @@
           <w:sz w:val="22"/>
           <w:szCs w:val="28"/>
         </w:rPr>
-        <w:t xml:space="preserve"> so we looked for some </w:t>
-      </w:r>
-      <w:proofErr w:type="gramStart"/>
-      <w:r>
-        <w:rPr>
-          <w:sz w:val="22"/>
-          <w:szCs w:val="28"/>
-        </w:rPr>
-        <w:t>clue</w:t>
-      </w:r>
-      <w:proofErr w:type="gramEnd"/>
-      <w:r>
-        <w:rPr>
-          <w:sz w:val="22"/>
-          <w:szCs w:val="28"/>
-        </w:rPr>
-        <w:t xml:space="preserve"> on the footer. The only clue was that instead of an EOF there was a “</w:t>
+        <w:t xml:space="preserve"> so we looked for some clue on the footer. The only clue was that there was a “</w:t>
       </w:r>
       <w:r>
         <w:rPr>
@@ -1544,7 +2686,21 @@
           <w:sz w:val="22"/>
           <w:szCs w:val="28"/>
         </w:rPr>
-        <w:t xml:space="preserve">”, </w:t>
+        <w:t>”</w:t>
+      </w:r>
+      <w:r>
+        <w:rPr>
+          <w:sz w:val="22"/>
+          <w:szCs w:val="28"/>
+        </w:rPr>
+        <w:t xml:space="preserve"> at the end</w:t>
+      </w:r>
+      <w:r>
+        <w:rPr>
+          <w:sz w:val="22"/>
+          <w:szCs w:val="28"/>
+        </w:rPr>
+        <w:t xml:space="preserve">, </w:t>
       </w:r>
       <w:proofErr w:type="gramStart"/>
       <w:r>
@@ -1560,7 +2716,42 @@
           <w:sz w:val="22"/>
           <w:szCs w:val="28"/>
         </w:rPr>
-        <w:t xml:space="preserve"> together made us recall a well-known encrypt method</w:t>
+        <w:t xml:space="preserve"> together made us recall a </w:t>
+      </w:r>
+      <w:r>
+        <w:rPr>
+          <w:sz w:val="22"/>
+          <w:szCs w:val="28"/>
+        </w:rPr>
+        <w:t>popular</w:t>
+      </w:r>
+      <w:r>
+        <w:rPr>
+          <w:sz w:val="22"/>
+          <w:szCs w:val="28"/>
+        </w:rPr>
+        <w:t xml:space="preserve"> </w:t>
+      </w:r>
+      <w:r>
+        <w:rPr>
+          <w:sz w:val="22"/>
+          <w:szCs w:val="28"/>
+        </w:rPr>
+        <w:t>encod</w:t>
+      </w:r>
+      <w:r>
+        <w:rPr>
+          <w:sz w:val="22"/>
+          <w:szCs w:val="28"/>
+        </w:rPr>
+        <w:t>ing</w:t>
+      </w:r>
+      <w:r>
+        <w:rPr>
+          <w:sz w:val="22"/>
+          <w:szCs w:val="28"/>
+        </w:rPr>
+        <w:t xml:space="preserve"> method</w:t>
       </w:r>
       <w:r>
         <w:rPr>
@@ -1590,7 +2781,7 @@
           <w:sz w:val="22"/>
           <w:szCs w:val="28"/>
         </w:rPr>
-        <w:t xml:space="preserve"> Using the command “</w:t>
+        <w:t xml:space="preserve"> Using the command </w:t>
       </w:r>
       <w:r>
         <w:rPr>
@@ -1599,9 +2790,8 @@
           <w:sz w:val="22"/>
           <w:szCs w:val="28"/>
         </w:rPr>
-        <w:t xml:space="preserve">less Corrupted.pdf| base64 --decode &gt; </w:t>
-      </w:r>
-      <w:proofErr w:type="spellStart"/>
+        <w:t>less Corrupted.pdf</w:t>
+      </w:r>
       <w:r>
         <w:rPr>
           <w:i/>
@@ -1609,6 +2799,25 @@
           <w:sz w:val="22"/>
           <w:szCs w:val="28"/>
         </w:rPr>
+        <w:t xml:space="preserve"> </w:t>
+      </w:r>
+      <w:r>
+        <w:rPr>
+          <w:i/>
+          <w:iCs/>
+          <w:sz w:val="22"/>
+          <w:szCs w:val="28"/>
+        </w:rPr>
+        <w:t xml:space="preserve">| base64 --decode &gt; </w:t>
+      </w:r>
+      <w:proofErr w:type="spellStart"/>
+      <w:r>
+        <w:rPr>
+          <w:i/>
+          <w:iCs/>
+          <w:sz w:val="22"/>
+          <w:szCs w:val="28"/>
+        </w:rPr>
         <w:t>Corrupted.bin</w:t>
       </w:r>
       <w:proofErr w:type="spellEnd"/>
@@ -1617,7 +2826,7 @@
           <w:sz w:val="22"/>
           <w:szCs w:val="28"/>
         </w:rPr>
-        <w:t xml:space="preserve">” on the terminal </w:t>
+        <w:t xml:space="preserve"> </w:t>
       </w:r>
       <w:r>
         <w:rPr>
@@ -1631,22 +2840,50 @@
           <w:sz w:val="22"/>
           <w:szCs w:val="28"/>
         </w:rPr>
-        <w:t xml:space="preserve"> (binary).</w:t>
-      </w:r>
-    </w:p>
-    <w:p>
-      <w:pPr>
-        <w:rPr>
-          <w:sz w:val="22"/>
-          <w:szCs w:val="28"/>
-        </w:rPr>
-      </w:pPr>
-      <w:r>
-        <w:rPr>
-          <w:sz w:val="22"/>
-          <w:szCs w:val="28"/>
-        </w:rPr>
-        <w:t xml:space="preserve">We </w:t>
+        <w:t xml:space="preserve"> (binary</w:t>
+      </w:r>
+      <w:r>
+        <w:rPr>
+          <w:sz w:val="22"/>
+          <w:szCs w:val="28"/>
+        </w:rPr>
+        <w:t xml:space="preserve"> file</w:t>
+      </w:r>
+      <w:r>
+        <w:rPr>
+          <w:sz w:val="22"/>
+          <w:szCs w:val="28"/>
+        </w:rPr>
+        <w:t>).</w:t>
+      </w:r>
+    </w:p>
+    <w:p>
+      <w:pPr>
+        <w:rPr>
+          <w:sz w:val="22"/>
+          <w:szCs w:val="28"/>
+        </w:rPr>
+      </w:pPr>
+      <w:r>
+        <w:rPr>
+          <w:sz w:val="22"/>
+          <w:szCs w:val="28"/>
+        </w:rPr>
+        <w:t>We</w:t>
+      </w:r>
+      <w:r>
+        <w:rPr>
+          <w:sz w:val="22"/>
+          <w:szCs w:val="28"/>
+        </w:rPr>
+        <w:t xml:space="preserve"> ran</w:t>
+      </w:r>
+      <w:r>
+        <w:rPr>
+          <w:sz w:val="22"/>
+          <w:szCs w:val="28"/>
+        </w:rPr>
+        <w:t xml:space="preserve"> </w:t>
       </w:r>
       <w:proofErr w:type="spellStart"/>
       <w:r>
@@ -1654,7 +2891,7 @@
           <w:sz w:val="22"/>
           <w:szCs w:val="28"/>
         </w:rPr>
-        <w:t>hexdumped</w:t>
+        <w:t>hexdump</w:t>
       </w:r>
       <w:proofErr w:type="spellEnd"/>
       <w:r>
@@ -1691,7 +2928,7 @@
         </w:rPr>
         <w:t xml:space="preserve"> (</w:t>
       </w:r>
-      <w:hyperlink r:id="rId15" w:history="1">
+      <w:hyperlink r:id="rId16" w:history="1">
         <w:r>
           <w:rPr>
             <w:rStyle w:val="Hyperlink"/>
@@ -1754,45 +2991,24 @@
           <w:sz w:val="22"/>
           <w:szCs w:val="28"/>
         </w:rPr>
-        <w:t>We</w:t>
-      </w:r>
-      <w:r>
-        <w:rPr>
-          <w:sz w:val="22"/>
-          <w:szCs w:val="28"/>
-        </w:rPr>
-        <w:t xml:space="preserve"> r</w:t>
-      </w:r>
-      <w:r>
-        <w:rPr>
-          <w:sz w:val="22"/>
-          <w:szCs w:val="28"/>
-        </w:rPr>
-        <w:t xml:space="preserve">an the </w:t>
-      </w:r>
-      <w:r>
-        <w:rPr>
-          <w:sz w:val="22"/>
-          <w:szCs w:val="28"/>
-        </w:rPr>
-        <w:t xml:space="preserve">file </w:t>
-      </w:r>
-      <w:proofErr w:type="gramStart"/>
-      <w:r>
-        <w:rPr>
-          <w:sz w:val="22"/>
-          <w:szCs w:val="28"/>
-        </w:rPr>
-        <w:t xml:space="preserve">tool, </w:t>
-      </w:r>
-      <w:r>
-        <w:rPr>
-          <w:sz w:val="22"/>
-          <w:szCs w:val="28"/>
-        </w:rPr>
-        <w:t>and</w:t>
-      </w:r>
-      <w:proofErr w:type="gramEnd"/>
+        <w:t>We r</w:t>
+      </w:r>
+      <w:r>
+        <w:rPr>
+          <w:sz w:val="22"/>
+          <w:szCs w:val="28"/>
+        </w:rPr>
+        <w:t xml:space="preserve">an </w:t>
+      </w:r>
+      <w:r>
+        <w:rPr>
+          <w:i/>
+          <w:iCs/>
+          <w:sz w:val="22"/>
+          <w:szCs w:val="28"/>
+        </w:rPr>
+        <w:t>file tool</w:t>
+      </w:r>
       <w:r>
         <w:rPr>
           <w:sz w:val="22"/>
@@ -1805,7 +3021,14 @@
           <w:sz w:val="22"/>
           <w:szCs w:val="28"/>
         </w:rPr>
-        <w:t xml:space="preserve">got the output tool: </w:t>
+        <w:t xml:space="preserve">and </w:t>
+      </w:r>
+      <w:r>
+        <w:rPr>
+          <w:sz w:val="22"/>
+          <w:szCs w:val="28"/>
+        </w:rPr>
+        <w:t xml:space="preserve">got the output </w:t>
       </w:r>
       <w:r>
         <w:rPr>
@@ -1813,9 +3036,8 @@
           <w:bCs/>
           <w:sz w:val="22"/>
           <w:szCs w:val="28"/>
-          <w:u w:val="single"/>
-        </w:rPr>
-        <w:t>python 3.7 byte-compiled</w:t>
+        </w:rPr>
+        <w:t>tool: python 3.7 byte-compiled</w:t>
       </w:r>
       <w:r>
         <w:rPr>
@@ -1856,23 +3078,86 @@
           <w:sz w:val="22"/>
           <w:szCs w:val="28"/>
         </w:rPr>
-        <w:t xml:space="preserve">. As we needed the actual </w:t>
-      </w:r>
-      <w:proofErr w:type="gramStart"/>
-      <w:r>
-        <w:rPr>
-          <w:sz w:val="22"/>
-          <w:szCs w:val="28"/>
-        </w:rPr>
-        <w:t>script</w:t>
-      </w:r>
-      <w:proofErr w:type="gramEnd"/>
-      <w:r>
-        <w:rPr>
-          <w:sz w:val="22"/>
-          <w:szCs w:val="28"/>
-        </w:rPr>
-        <w:t xml:space="preserve"> we created a new file named </w:t>
+        <w:t>. As we needed the actual script</w:t>
+      </w:r>
+      <w:r>
+        <w:rPr>
+          <w:sz w:val="22"/>
+          <w:szCs w:val="28"/>
+        </w:rPr>
+        <w:t>,</w:t>
+      </w:r>
+      <w:r>
+        <w:rPr>
+          <w:sz w:val="22"/>
+          <w:szCs w:val="28"/>
+        </w:rPr>
+        <w:t xml:space="preserve"> we decompiled</w:t>
+      </w:r>
+      <w:r>
+        <w:rPr>
+          <w:sz w:val="22"/>
+          <w:szCs w:val="28"/>
+        </w:rPr>
+        <w:t xml:space="preserve"> the file</w:t>
+      </w:r>
+      <w:r>
+        <w:rPr>
+          <w:sz w:val="22"/>
+          <w:szCs w:val="28"/>
+        </w:rPr>
+        <w:t xml:space="preserve"> with the command </w:t>
+      </w:r>
+      <w:r>
+        <w:rPr>
+          <w:i/>
+          <w:iCs/>
+          <w:sz w:val="22"/>
+          <w:szCs w:val="28"/>
+        </w:rPr>
+        <w:t xml:space="preserve">decompyle3 </w:t>
+      </w:r>
+      <w:proofErr w:type="spellStart"/>
+      <w:r>
+        <w:rPr>
+          <w:i/>
+          <w:iCs/>
+          <w:sz w:val="22"/>
+          <w:szCs w:val="28"/>
+        </w:rPr>
+        <w:t>tool.pyc</w:t>
+      </w:r>
+      <w:proofErr w:type="spellEnd"/>
+      <w:r>
+        <w:rPr>
+          <w:i/>
+          <w:iCs/>
+          <w:sz w:val="22"/>
+          <w:szCs w:val="28"/>
+        </w:rPr>
+        <w:t xml:space="preserve"> &gt; tool.py</w:t>
+      </w:r>
+      <w:r>
+        <w:rPr>
+          <w:sz w:val="22"/>
+          <w:szCs w:val="28"/>
+        </w:rPr>
+        <w:t xml:space="preserve">. </w:t>
+      </w:r>
+    </w:p>
+    <w:p>
+      <w:pPr>
+        <w:rPr>
+          <w:sz w:val="22"/>
+          <w:szCs w:val="28"/>
+        </w:rPr>
+      </w:pPr>
+      <w:r>
+        <w:rPr>
+          <w:sz w:val="22"/>
+          <w:szCs w:val="28"/>
+        </w:rPr>
+        <w:t xml:space="preserve">We then made our own script </w:t>
       </w:r>
       <w:r>
         <w:rPr>
@@ -1881,97 +3166,42 @@
           <w:sz w:val="22"/>
           <w:szCs w:val="28"/>
         </w:rPr>
-        <w:t>tool.py</w:t>
-      </w:r>
-      <w:r>
-        <w:rPr>
-          <w:sz w:val="22"/>
-          <w:szCs w:val="28"/>
-        </w:rPr>
-        <w:t xml:space="preserve"> and decompiled with the command “</w:t>
-      </w:r>
-      <w:r>
-        <w:rPr>
-          <w:i/>
-          <w:iCs/>
-          <w:sz w:val="22"/>
-          <w:szCs w:val="28"/>
-        </w:rPr>
-        <w:t xml:space="preserve">decompyle3 </w:t>
-      </w:r>
-      <w:proofErr w:type="spellStart"/>
-      <w:r>
-        <w:rPr>
-          <w:i/>
-          <w:iCs/>
-          <w:sz w:val="22"/>
-          <w:szCs w:val="28"/>
-        </w:rPr>
-        <w:t>tool.pyc</w:t>
-      </w:r>
-      <w:proofErr w:type="spellEnd"/>
-      <w:r>
-        <w:rPr>
-          <w:i/>
-          <w:iCs/>
-          <w:sz w:val="22"/>
-          <w:szCs w:val="28"/>
-        </w:rPr>
-        <w:t xml:space="preserve"> &gt; tool.py</w:t>
-      </w:r>
-      <w:r>
-        <w:rPr>
-          <w:sz w:val="22"/>
-          <w:szCs w:val="28"/>
-        </w:rPr>
-        <w:t>”</w:t>
-      </w:r>
-      <w:r>
-        <w:rPr>
-          <w:sz w:val="22"/>
-          <w:szCs w:val="28"/>
-        </w:rPr>
-        <w:t xml:space="preserve">. </w:t>
-      </w:r>
-    </w:p>
-    <w:p>
-      <w:pPr>
-        <w:rPr>
-          <w:sz w:val="22"/>
-          <w:szCs w:val="28"/>
-        </w:rPr>
-      </w:pPr>
-      <w:r>
-        <w:rPr>
-          <w:sz w:val="22"/>
-          <w:szCs w:val="28"/>
-        </w:rPr>
-        <w:t xml:space="preserve">Finally we only had to make a script to test out every word as a password, </w:t>
-      </w:r>
-      <w:hyperlink r:id="rId16" w:history="1">
-        <w:r>
-          <w:rPr>
-            <w:b/>
-            <w:bCs/>
-            <w:sz w:val="22"/>
-            <w:szCs w:val="28"/>
-          </w:rPr>
-          <w:t>tool_bruteforce.py</w:t>
-        </w:r>
-      </w:hyperlink>
-      <w:r>
-        <w:rPr>
-          <w:sz w:val="22"/>
-          <w:szCs w:val="28"/>
-        </w:rPr>
-        <w:t xml:space="preserve">. </w:t>
-      </w:r>
-      <w:r>
-        <w:rPr>
-          <w:sz w:val="22"/>
-          <w:szCs w:val="28"/>
-        </w:rPr>
-        <w:t xml:space="preserve">After having tested on the </w:t>
+        <w:t>tool_bruteforce.py</w:t>
+      </w:r>
+      <w:r>
+        <w:rPr>
+          <w:sz w:val="22"/>
+          <w:szCs w:val="28"/>
+        </w:rPr>
+        <w:t xml:space="preserve"> which </w:t>
+      </w:r>
+      <w:r>
+        <w:rPr>
+          <w:sz w:val="22"/>
+          <w:szCs w:val="28"/>
+        </w:rPr>
+        <w:t>iterates</w:t>
+      </w:r>
+      <w:r>
+        <w:rPr>
+          <w:sz w:val="22"/>
+          <w:szCs w:val="28"/>
+        </w:rPr>
+        <w:t xml:space="preserve"> through every word in a text file and checks if any of them is the password needed to decrypt the Corrupted.pdf file. After having</w:t>
+      </w:r>
+      <w:r>
+        <w:rPr>
+          <w:sz w:val="22"/>
+          <w:szCs w:val="28"/>
+        </w:rPr>
+        <w:t xml:space="preserve"> it</w:t>
+      </w:r>
+      <w:r>
+        <w:rPr>
+          <w:sz w:val="22"/>
+          <w:szCs w:val="28"/>
+        </w:rPr>
+        <w:t xml:space="preserve"> tested on the </w:t>
       </w:r>
       <w:r>
         <w:rPr>
@@ -2019,33 +3249,20 @@
           <w:sz w:val="22"/>
           <w:szCs w:val="28"/>
         </w:rPr>
-        <w:t xml:space="preserve">' was the key to decrypting the pdf file, which upon being decrypted revealed the last hidden document, a pdf file </w:t>
-      </w:r>
-      <w:hyperlink r:id="rId17" w:history="1">
-        <w:r>
-          <w:rPr>
-            <w:b/>
-            <w:bCs/>
-            <w:sz w:val="22"/>
-            <w:szCs w:val="28"/>
-          </w:rPr>
-          <w:t>Corrupted_Decrypted.pdf</w:t>
-        </w:r>
-      </w:hyperlink>
-      <w:r>
-        <w:rPr>
-          <w:sz w:val="22"/>
-          <w:szCs w:val="28"/>
-        </w:rPr>
-        <w:t>.</w:t>
-      </w:r>
-    </w:p>
-    <w:p>
-      <w:pPr>
-        <w:rPr>
-          <w:sz w:val="22"/>
-          <w:szCs w:val="28"/>
-        </w:rPr>
+        <w:t>' was the key to decrypting the pdf file, which revealed the last hidden documen</w:t>
+      </w:r>
+      <w:r>
+        <w:rPr>
+          <w:sz w:val="22"/>
+          <w:szCs w:val="28"/>
+        </w:rPr>
+        <w:t>t.</w:t>
+      </w:r>
+    </w:p>
+    <w:p>
+      <w:pPr>
+        <w:keepNext/>
+        <w:jc w:val="center"/>
       </w:pPr>
       <w:r>
         <w:rPr>
@@ -2053,18 +3270,10 @@
           <w:szCs w:val="28"/>
         </w:rPr>
         <w:drawing>
-          <wp:anchor distT="0" distB="0" distL="114300" distR="114300" simplePos="0" relativeHeight="251663360" behindDoc="0" locked="0" layoutInCell="1" allowOverlap="1" wp14:anchorId="2FFB2A72" wp14:editId="28AB4B3B">
-            <wp:simplePos x="0" y="0"/>
-            <wp:positionH relativeFrom="margin">
-              <wp:align>center</wp:align>
-            </wp:positionH>
-            <wp:positionV relativeFrom="paragraph">
-              <wp:posOffset>292735</wp:posOffset>
-            </wp:positionV>
-            <wp:extent cx="4099560" cy="4893310"/>
-            <wp:effectExtent l="0" t="0" r="0" b="2540"/>
-            <wp:wrapTopAndBottom/>
-            <wp:docPr id="8" name="Picture 8" descr="Text, letter&#10;&#10;Description automatically generated"/>
+          <wp:inline distT="0" distB="0" distL="0" distR="0" wp14:anchorId="55BF3362" wp14:editId="74F62600">
+            <wp:extent cx="1579188" cy="2107096"/>
+            <wp:effectExtent l="0" t="0" r="2540" b="7620"/>
+            <wp:docPr id="19" name="Picture 19" descr="Text, letter&#10;&#10;Description automatically generated"/>
             <wp:cNvGraphicFramePr>
               <a:graphicFrameLocks xmlns:a="http://schemas.openxmlformats.org/drawingml/2006/main" noChangeAspect="1"/>
             </wp:cNvGraphicFramePr>
@@ -2072,11 +3281,11 @@
               <a:graphicData uri="http://schemas.openxmlformats.org/drawingml/2006/picture">
                 <pic:pic xmlns:pic="http://schemas.openxmlformats.org/drawingml/2006/picture">
                   <pic:nvPicPr>
-                    <pic:cNvPr id="8" name="Picture 8" descr="Text, letter&#10;&#10;Description automatically generated"/>
+                    <pic:cNvPr id="19" name="Picture 19" descr="Text, letter&#10;&#10;Description automatically generated"/>
                     <pic:cNvPicPr/>
                   </pic:nvPicPr>
                   <pic:blipFill>
-                    <a:blip r:embed="rId18"/>
+                    <a:blip r:embed="rId17"/>
                     <a:stretch>
                       <a:fillRect/>
                     </a:stretch>
@@ -2084,7 +3293,7 @@
                   <pic:spPr>
                     <a:xfrm>
                       <a:off x="0" y="0"/>
-                      <a:ext cx="4099560" cy="4893310"/>
+                      <a:ext cx="1582936" cy="2112097"/>
                     </a:xfrm>
                     <a:prstGeom prst="rect">
                       <a:avLst/>
@@ -2093,14 +3302,107 @@
                 </pic:pic>
               </a:graphicData>
             </a:graphic>
-            <wp14:sizeRelH relativeFrom="page">
-              <wp14:pctWidth>0</wp14:pctWidth>
-            </wp14:sizeRelH>
-            <wp14:sizeRelV relativeFrom="page">
-              <wp14:pctHeight>0</wp14:pctHeight>
-            </wp14:sizeRelV>
-          </wp:anchor>
+          </wp:inline>
         </w:drawing>
+      </w:r>
+    </w:p>
+    <w:p>
+      <w:pPr>
+        <w:pStyle w:val="Caption"/>
+        <w:rPr>
+          <w:rFonts w:ascii="Arial" w:hAnsi="Arial" w:cs="Arial"/>
+          <w:b w:val="0"/>
+          <w:bCs w:val="0"/>
+          <w:i/>
+          <w:iCs/>
+          <w:sz w:val="18"/>
+          <w:szCs w:val="22"/>
+        </w:rPr>
+      </w:pPr>
+      <w:r>
+        <w:rPr>
+          <w:rFonts w:ascii="Arial" w:hAnsi="Arial" w:cs="Arial"/>
+          <w:b w:val="0"/>
+          <w:bCs w:val="0"/>
+          <w:i/>
+          <w:iCs/>
+          <w:sz w:val="16"/>
+          <w:szCs w:val="20"/>
+        </w:rPr>
+        <w:t xml:space="preserve">Figure </w:t>
+      </w:r>
+      <w:r>
+        <w:rPr>
+          <w:rFonts w:ascii="Arial" w:hAnsi="Arial" w:cs="Arial"/>
+          <w:b w:val="0"/>
+          <w:bCs w:val="0"/>
+          <w:i/>
+          <w:iCs/>
+          <w:sz w:val="16"/>
+          <w:szCs w:val="20"/>
+        </w:rPr>
+        <w:fldChar w:fldCharType="begin"/>
+      </w:r>
+      <w:r>
+        <w:rPr>
+          <w:rFonts w:ascii="Arial" w:hAnsi="Arial" w:cs="Arial"/>
+          <w:b w:val="0"/>
+          <w:bCs w:val="0"/>
+          <w:i/>
+          <w:iCs/>
+          <w:sz w:val="16"/>
+          <w:szCs w:val="20"/>
+        </w:rPr>
+        <w:instrText xml:space="preserve"> SEQ Figure \* ARABIC </w:instrText>
+      </w:r>
+      <w:r>
+        <w:rPr>
+          <w:rFonts w:ascii="Arial" w:hAnsi="Arial" w:cs="Arial"/>
+          <w:b w:val="0"/>
+          <w:bCs w:val="0"/>
+          <w:i/>
+          <w:iCs/>
+          <w:sz w:val="16"/>
+          <w:szCs w:val="20"/>
+        </w:rPr>
+        <w:fldChar w:fldCharType="separate"/>
+      </w:r>
+      <w:r>
+        <w:rPr>
+          <w:rFonts w:ascii="Arial" w:hAnsi="Arial" w:cs="Arial"/>
+          <w:b w:val="0"/>
+          <w:bCs w:val="0"/>
+          <w:i/>
+          <w:iCs/>
+          <w:noProof/>
+          <w:sz w:val="16"/>
+          <w:szCs w:val="20"/>
+        </w:rPr>
+        <w:t>7</w:t>
+      </w:r>
+      <w:r>
+        <w:rPr>
+          <w:rFonts w:ascii="Arial" w:hAnsi="Arial" w:cs="Arial"/>
+          <w:b w:val="0"/>
+          <w:bCs w:val="0"/>
+          <w:i/>
+          <w:iCs/>
+          <w:sz w:val="16"/>
+          <w:szCs w:val="20"/>
+        </w:rPr>
+        <w:fldChar w:fldCharType="end"/>
+      </w:r>
+      <w:r>
+        <w:rPr>
+          <w:rFonts w:ascii="Arial" w:hAnsi="Arial" w:cs="Arial"/>
+          <w:b w:val="0"/>
+          <w:bCs w:val="0"/>
+          <w:i/>
+          <w:iCs/>
+          <w:sz w:val="16"/>
+          <w:szCs w:val="20"/>
+        </w:rPr>
+        <w:t xml:space="preserve"> – Sixth hidden artifact (screenshot of pdf)</w:t>
       </w:r>
     </w:p>
     <w:p>
@@ -2280,23 +3582,7 @@
           <w:sz w:val="22"/>
           <w:szCs w:val="28"/>
         </w:rPr>
-        <w:t xml:space="preserve"> was discovered. This one had a thorough report about how useless and careless all the staff </w:t>
-      </w:r>
-      <w:proofErr w:type="gramStart"/>
-      <w:r>
-        <w:rPr>
-          <w:sz w:val="22"/>
-          <w:szCs w:val="28"/>
-        </w:rPr>
-        <w:t>was</w:t>
-      </w:r>
-      <w:proofErr w:type="gramEnd"/>
-      <w:r>
-        <w:rPr>
-          <w:sz w:val="22"/>
-          <w:szCs w:val="28"/>
-        </w:rPr>
-        <w:t>. It mentioned “people sleeping on the job...” and “...coming to work…with alcohol in their system in excessive amounts”. The author then concludes that there was no way that man reached the moon with people working like that.</w:t>
+        <w:t xml:space="preserve"> was discovered. This one had a thorough report about how useless and careless all the staff was. It mentioned “people sleeping on the job...” and “...coming to work…with alcohol in their system in excessive amounts”. The author then concludes that there was no way that man reached the moon with people working like that.</w:t>
       </w:r>
     </w:p>
     <w:p>
@@ -2404,14 +3690,12 @@
         <w:rPr>
           <w:sz w:val="22"/>
           <w:szCs w:val="28"/>
-          <w:lang w:val="pt-PT"/>
-        </w:rPr>
-      </w:pPr>
-      <w:r>
-        <w:rPr>
-          <w:sz w:val="22"/>
-          <w:szCs w:val="28"/>
-          <w:lang w:val="pt-PT"/>
+        </w:rPr>
+      </w:pPr>
+      <w:r>
+        <w:rPr>
+          <w:sz w:val="22"/>
+          <w:szCs w:val="28"/>
         </w:rPr>
         <w:t>We have found that there were some involved parties in this theory. The first and most important one is former US President Richard Nixon (president at the time of the moon landing) from whom we have gathered a letter to his grandson pertaining to the fact that the moon landing was fake. The other one is Raymond Polanski who, according to the artifacts we found, directed the moon landing footage in the Nevada Filming Facility and took a picture of the event during the filming.</w:t>
       </w:r>
@@ -2424,50 +3708,28 @@
         <w:rPr>
           <w:sz w:val="22"/>
           <w:szCs w:val="28"/>
-          <w:lang w:val="pt-PT"/>
-        </w:rPr>
-      </w:pPr>
-      <w:r>
-        <w:rPr>
-          <w:sz w:val="22"/>
-          <w:szCs w:val="28"/>
-          <w:lang w:val="pt-PT"/>
-        </w:rPr>
-        <w:t xml:space="preserve">As to whether Prof. Seagal had the ability to obtain and possess such files or not, it is our belief that it’s highly unlikely he had </w:t>
+        </w:rPr>
+      </w:pPr>
+      <w:r>
+        <w:rPr>
+          <w:sz w:val="22"/>
+          <w:szCs w:val="28"/>
+        </w:rPr>
+        <w:t xml:space="preserve">As to whether Prof. Seagal had the ability to obtain and possess such files or not, it is our belief that it’s highly unlikely he had the permission to get said files. We don’t know how he obtained these files and have no means to prove their authenticity, so </w:t>
       </w:r>
       <w:proofErr w:type="gramStart"/>
       <w:r>
         <w:rPr>
           <w:sz w:val="22"/>
           <w:szCs w:val="28"/>
-          <w:lang w:val="pt-PT"/>
-        </w:rPr>
-        <w:t>the permission</w:t>
+        </w:rPr>
+        <w:t>whether or not</w:t>
       </w:r>
       <w:proofErr w:type="gramEnd"/>
       <w:r>
         <w:rPr>
           <w:sz w:val="22"/>
           <w:szCs w:val="28"/>
-          <w:lang w:val="pt-PT"/>
-        </w:rPr>
-        <w:t xml:space="preserve"> to get said files. We don’t know how he obtained these files and have no means to prove their authenticity, so </w:t>
-      </w:r>
-      <w:proofErr w:type="gramStart"/>
-      <w:r>
-        <w:rPr>
-          <w:sz w:val="22"/>
-          <w:szCs w:val="28"/>
-          <w:lang w:val="pt-PT"/>
-        </w:rPr>
-        <w:t>whether or not</w:t>
-      </w:r>
-      <w:proofErr w:type="gramEnd"/>
-      <w:r>
-        <w:rPr>
-          <w:sz w:val="22"/>
-          <w:szCs w:val="28"/>
-          <w:lang w:val="pt-PT"/>
         </w:rPr>
         <w:t xml:space="preserve"> they are valid in court is up to the Judge of this case.</w:t>
       </w:r>
@@ -2503,14 +3765,12 @@
         <w:rPr>
           <w:sz w:val="22"/>
           <w:szCs w:val="28"/>
-          <w:lang w:val="pt-PT"/>
-        </w:rPr>
-      </w:pPr>
-      <w:r>
-        <w:rPr>
-          <w:sz w:val="22"/>
-          <w:szCs w:val="28"/>
-          <w:lang w:val="pt-PT"/>
+        </w:rPr>
+      </w:pPr>
+      <w:r>
+        <w:rPr>
+          <w:sz w:val="22"/>
+          <w:szCs w:val="28"/>
         </w:rPr>
         <w:t xml:space="preserve">The first thing that should be done after obtaining these hidden artifacts is to analyze them </w:t>
       </w:r>
@@ -2519,7 +3779,6 @@
         <w:rPr>
           <w:sz w:val="22"/>
           <w:szCs w:val="28"/>
-          <w:lang w:val="pt-PT"/>
         </w:rPr>
         <w:t>in order to</w:t>
       </w:r>
@@ -2528,7 +3787,6 @@
         <w:rPr>
           <w:sz w:val="22"/>
           <w:szCs w:val="28"/>
-          <w:lang w:val="pt-PT"/>
         </w:rPr>
         <w:t xml:space="preserve"> understand if they contain classified information or not.</w:t>
       </w:r>
@@ -2541,14 +3799,12 @@
         <w:rPr>
           <w:sz w:val="22"/>
           <w:szCs w:val="28"/>
-          <w:lang w:val="pt-PT"/>
-        </w:rPr>
-      </w:pPr>
-      <w:r>
-        <w:rPr>
-          <w:sz w:val="22"/>
-          <w:szCs w:val="28"/>
-          <w:lang w:val="pt-PT"/>
+        </w:rPr>
+      </w:pPr>
+      <w:r>
+        <w:rPr>
+          <w:sz w:val="22"/>
+          <w:szCs w:val="28"/>
         </w:rPr>
         <w:t xml:space="preserve">After analyzing these artifacts, the forensics team should meet up and decide </w:t>
       </w:r>
@@ -2557,7 +3813,6 @@
         <w:rPr>
           <w:sz w:val="22"/>
           <w:szCs w:val="28"/>
-          <w:lang w:val="pt-PT"/>
         </w:rPr>
         <w:t>whether or not</w:t>
       </w:r>
@@ -2566,20 +3821,12 @@
         <w:rPr>
           <w:sz w:val="22"/>
           <w:szCs w:val="28"/>
-          <w:lang w:val="pt-PT"/>
         </w:rPr>
         <w:t xml:space="preserve"> it’s justified to ask a Judge for another search warrant in order to obtain more information that might be classified and is in the hands of Professor Seagal.</w:t>
       </w:r>
     </w:p>
-    <w:p/>
-    <w:p>
-      <w:r>
-        <w:t>Can also attach appendices, e.g., displaying relevant evidence, timelines, etc.</w:t>
-      </w:r>
-    </w:p>
-    <w:p/>
     <w:sectPr>
-      <w:footerReference w:type="default" r:id="rId19"/>
+      <w:footerReference w:type="default" r:id="rId18"/>
       <w:pgSz w:w="11906" w:h="16838"/>
       <w:pgMar w:top="1440" w:right="1080" w:bottom="1440" w:left="1080" w:header="0" w:footer="709" w:gutter="0"/>
       <w:cols w:space="720"/>

</xml_diff>